<commit_message>
Fin du compte rendu du TP02
</commit_message>
<xml_diff>
--- a/TP02/TP02_Garrelou_Blaser_G4B.docx
+++ b/TP02/TP02_Garrelou_Blaser_G4B.docx
@@ -1154,7 +1154,13 @@
         <w:jc w:val="both"/>
       </w:pPr>
       <w:r>
-        <w:t>Recopier l’algorithme et faire des schéma, suivant chaque instruction pas à pas.</w:t>
+        <w:t>Recopier l’algorithme et faire des schéma</w:t>
+      </w:r>
+      <w:r>
+        <w:t>s</w:t>
+      </w:r>
+      <w:r>
+        <w:t>, suivant chaque instruction pas à pas.</w:t>
       </w:r>
     </w:p>
     <w:p>
@@ -1396,7 +1402,10 @@
         <w:jc w:val="both"/>
       </w:pPr>
       <w:r>
-        <w:t>$p2=*p1+j ;</w:t>
+        <w:t>*</w:t>
+      </w:r>
+      <w:r>
+        <w:t>p2=*p1+j ;</w:t>
       </w:r>
     </w:p>
     <w:p>
@@ -1499,6 +1508,7 @@
         <w:jc w:val="both"/>
       </w:pPr>
       <w:r>
+        <w:lastRenderedPageBreak/>
         <w:t>p1=&amp;j ;</w:t>
       </w:r>
     </w:p>
@@ -1621,6 +1631,11 @@
       </w:pPr>
     </w:p>
     <w:p>
+      <w:r>
+        <w:br w:type="page"/>
+      </w:r>
+    </w:p>
+    <w:p>
       <w:pPr>
         <w:jc w:val="both"/>
       </w:pPr>
@@ -1705,216 +1720,486 @@
           <w:p>
             <w:pPr>
               <w:jc w:val="both"/>
-            </w:pPr>
-            <w:r>
+              <w:rPr>
+                <w:rFonts w:ascii="Monaco" w:hAnsi="Monaco"/>
+                <w:sz w:val="20"/>
+                <w:szCs w:val="20"/>
+              </w:rPr>
+            </w:pPr>
+            <w:r>
+              <w:rPr>
+                <w:rFonts w:ascii="Monaco" w:hAnsi="Monaco"/>
+                <w:sz w:val="20"/>
+                <w:szCs w:val="20"/>
+              </w:rPr>
               <w:t>1</w:t>
             </w:r>
           </w:p>
           <w:p>
             <w:pPr>
               <w:jc w:val="both"/>
-            </w:pPr>
-            <w:r>
+              <w:rPr>
+                <w:rFonts w:ascii="Monaco" w:hAnsi="Monaco"/>
+                <w:sz w:val="20"/>
+                <w:szCs w:val="20"/>
+              </w:rPr>
+            </w:pPr>
+            <w:r>
+              <w:rPr>
+                <w:rFonts w:ascii="Monaco" w:hAnsi="Monaco"/>
+                <w:sz w:val="20"/>
+                <w:szCs w:val="20"/>
+              </w:rPr>
               <w:t>2</w:t>
             </w:r>
           </w:p>
           <w:p>
             <w:pPr>
               <w:jc w:val="both"/>
-            </w:pPr>
-            <w:r>
+              <w:rPr>
+                <w:rFonts w:ascii="Monaco" w:hAnsi="Monaco"/>
+                <w:sz w:val="20"/>
+                <w:szCs w:val="20"/>
+              </w:rPr>
+            </w:pPr>
+            <w:r>
+              <w:rPr>
+                <w:rFonts w:ascii="Monaco" w:hAnsi="Monaco"/>
+                <w:sz w:val="20"/>
+                <w:szCs w:val="20"/>
+              </w:rPr>
               <w:t>3</w:t>
             </w:r>
           </w:p>
           <w:p>
             <w:pPr>
               <w:jc w:val="both"/>
-            </w:pPr>
-            <w:r>
+              <w:rPr>
+                <w:rFonts w:ascii="Monaco" w:hAnsi="Monaco"/>
+                <w:sz w:val="20"/>
+                <w:szCs w:val="20"/>
+              </w:rPr>
+            </w:pPr>
+            <w:r>
+              <w:rPr>
+                <w:rFonts w:ascii="Monaco" w:hAnsi="Monaco"/>
+                <w:sz w:val="20"/>
+                <w:szCs w:val="20"/>
+              </w:rPr>
               <w:t>4</w:t>
             </w:r>
           </w:p>
           <w:p>
             <w:pPr>
               <w:jc w:val="both"/>
-            </w:pPr>
-            <w:r>
+              <w:rPr>
+                <w:rFonts w:ascii="Monaco" w:hAnsi="Monaco"/>
+                <w:sz w:val="20"/>
+                <w:szCs w:val="20"/>
+              </w:rPr>
+            </w:pPr>
+            <w:r>
+              <w:rPr>
+                <w:rFonts w:ascii="Monaco" w:hAnsi="Monaco"/>
+                <w:sz w:val="20"/>
+                <w:szCs w:val="20"/>
+              </w:rPr>
               <w:t>5</w:t>
             </w:r>
           </w:p>
           <w:p>
             <w:pPr>
               <w:jc w:val="both"/>
-            </w:pPr>
-            <w:r>
+              <w:rPr>
+                <w:rFonts w:ascii="Monaco" w:hAnsi="Monaco"/>
+                <w:sz w:val="20"/>
+                <w:szCs w:val="20"/>
+              </w:rPr>
+            </w:pPr>
+            <w:r>
+              <w:rPr>
+                <w:rFonts w:ascii="Monaco" w:hAnsi="Monaco"/>
+                <w:sz w:val="20"/>
+                <w:szCs w:val="20"/>
+              </w:rPr>
               <w:t>6</w:t>
             </w:r>
           </w:p>
           <w:p>
             <w:pPr>
               <w:jc w:val="both"/>
-            </w:pPr>
-            <w:r>
+              <w:rPr>
+                <w:rFonts w:ascii="Monaco" w:hAnsi="Monaco"/>
+                <w:sz w:val="20"/>
+                <w:szCs w:val="20"/>
+              </w:rPr>
+            </w:pPr>
+            <w:r>
+              <w:rPr>
+                <w:rFonts w:ascii="Monaco" w:hAnsi="Monaco"/>
+                <w:sz w:val="20"/>
+                <w:szCs w:val="20"/>
+              </w:rPr>
               <w:t>7</w:t>
             </w:r>
           </w:p>
           <w:p>
             <w:pPr>
               <w:jc w:val="both"/>
-            </w:pPr>
-            <w:r>
+              <w:rPr>
+                <w:rFonts w:ascii="Monaco" w:hAnsi="Monaco"/>
+                <w:sz w:val="20"/>
+                <w:szCs w:val="20"/>
+              </w:rPr>
+            </w:pPr>
+            <w:r>
+              <w:rPr>
+                <w:rFonts w:ascii="Monaco" w:hAnsi="Monaco"/>
+                <w:sz w:val="20"/>
+                <w:szCs w:val="20"/>
+              </w:rPr>
               <w:t>8</w:t>
             </w:r>
           </w:p>
           <w:p>
             <w:pPr>
               <w:jc w:val="both"/>
-            </w:pPr>
-            <w:r>
+              <w:rPr>
+                <w:rFonts w:ascii="Monaco" w:hAnsi="Monaco"/>
+                <w:sz w:val="20"/>
+                <w:szCs w:val="20"/>
+              </w:rPr>
+            </w:pPr>
+            <w:r>
+              <w:rPr>
+                <w:rFonts w:ascii="Monaco" w:hAnsi="Monaco"/>
+                <w:sz w:val="20"/>
+                <w:szCs w:val="20"/>
+              </w:rPr>
               <w:t>9</w:t>
             </w:r>
           </w:p>
           <w:p>
             <w:pPr>
               <w:jc w:val="both"/>
-            </w:pPr>
-            <w:r>
+              <w:rPr>
+                <w:rFonts w:ascii="Monaco" w:hAnsi="Monaco"/>
+                <w:sz w:val="20"/>
+                <w:szCs w:val="20"/>
+              </w:rPr>
+            </w:pPr>
+            <w:r>
+              <w:rPr>
+                <w:rFonts w:ascii="Monaco" w:hAnsi="Monaco"/>
+                <w:sz w:val="20"/>
+                <w:szCs w:val="20"/>
+              </w:rPr>
               <w:t>10</w:t>
             </w:r>
           </w:p>
           <w:p>
             <w:pPr>
               <w:jc w:val="both"/>
-            </w:pPr>
-            <w:r>
+              <w:rPr>
+                <w:rFonts w:ascii="Monaco" w:hAnsi="Monaco"/>
+                <w:sz w:val="20"/>
+                <w:szCs w:val="20"/>
+              </w:rPr>
+            </w:pPr>
+            <w:r>
+              <w:rPr>
+                <w:rFonts w:ascii="Monaco" w:hAnsi="Monaco"/>
+                <w:sz w:val="20"/>
+                <w:szCs w:val="20"/>
+              </w:rPr>
               <w:t>11</w:t>
             </w:r>
           </w:p>
           <w:p>
             <w:pPr>
               <w:jc w:val="both"/>
-            </w:pPr>
-            <w:r>
+              <w:rPr>
+                <w:rFonts w:ascii="Monaco" w:hAnsi="Monaco"/>
+                <w:sz w:val="20"/>
+                <w:szCs w:val="20"/>
+              </w:rPr>
+            </w:pPr>
+            <w:r>
+              <w:rPr>
+                <w:rFonts w:ascii="Monaco" w:hAnsi="Monaco"/>
+                <w:sz w:val="20"/>
+                <w:szCs w:val="20"/>
+              </w:rPr>
               <w:t>12</w:t>
             </w:r>
           </w:p>
           <w:p>
             <w:pPr>
               <w:jc w:val="both"/>
-            </w:pPr>
-            <w:r>
+              <w:rPr>
+                <w:rFonts w:ascii="Monaco" w:hAnsi="Monaco"/>
+                <w:sz w:val="20"/>
+                <w:szCs w:val="20"/>
+              </w:rPr>
+            </w:pPr>
+            <w:r>
+              <w:rPr>
+                <w:rFonts w:ascii="Monaco" w:hAnsi="Monaco"/>
+                <w:sz w:val="20"/>
+                <w:szCs w:val="20"/>
+              </w:rPr>
               <w:t>13</w:t>
             </w:r>
           </w:p>
           <w:p>
             <w:pPr>
               <w:jc w:val="both"/>
-            </w:pPr>
-            <w:r>
+              <w:rPr>
+                <w:rFonts w:ascii="Monaco" w:hAnsi="Monaco"/>
+                <w:sz w:val="20"/>
+                <w:szCs w:val="20"/>
+              </w:rPr>
+            </w:pPr>
+            <w:r>
+              <w:rPr>
+                <w:rFonts w:ascii="Monaco" w:hAnsi="Monaco"/>
+                <w:sz w:val="20"/>
+                <w:szCs w:val="20"/>
+              </w:rPr>
               <w:t>14</w:t>
             </w:r>
           </w:p>
           <w:p>
             <w:pPr>
               <w:jc w:val="both"/>
-            </w:pPr>
-            <w:r>
+              <w:rPr>
+                <w:rFonts w:ascii="Monaco" w:hAnsi="Monaco"/>
+                <w:sz w:val="20"/>
+                <w:szCs w:val="20"/>
+              </w:rPr>
+            </w:pPr>
+            <w:r>
+              <w:rPr>
+                <w:rFonts w:ascii="Monaco" w:hAnsi="Monaco"/>
+                <w:sz w:val="20"/>
+                <w:szCs w:val="20"/>
+              </w:rPr>
               <w:t>15</w:t>
             </w:r>
           </w:p>
           <w:p>
             <w:pPr>
               <w:jc w:val="both"/>
-            </w:pPr>
-            <w:r>
+              <w:rPr>
+                <w:rFonts w:ascii="Monaco" w:hAnsi="Monaco"/>
+                <w:sz w:val="20"/>
+                <w:szCs w:val="20"/>
+              </w:rPr>
+            </w:pPr>
+            <w:r>
+              <w:rPr>
+                <w:rFonts w:ascii="Monaco" w:hAnsi="Monaco"/>
+                <w:sz w:val="20"/>
+                <w:szCs w:val="20"/>
+              </w:rPr>
               <w:t>16</w:t>
             </w:r>
           </w:p>
           <w:p>
             <w:pPr>
               <w:jc w:val="both"/>
-            </w:pPr>
-            <w:r>
+              <w:rPr>
+                <w:rFonts w:ascii="Monaco" w:hAnsi="Monaco"/>
+                <w:sz w:val="20"/>
+                <w:szCs w:val="20"/>
+              </w:rPr>
+            </w:pPr>
+            <w:r>
+              <w:rPr>
+                <w:rFonts w:ascii="Monaco" w:hAnsi="Monaco"/>
+                <w:sz w:val="20"/>
+                <w:szCs w:val="20"/>
+              </w:rPr>
               <w:t>17</w:t>
             </w:r>
           </w:p>
           <w:p>
             <w:pPr>
               <w:jc w:val="both"/>
-            </w:pPr>
-            <w:r>
+              <w:rPr>
+                <w:rFonts w:ascii="Monaco" w:hAnsi="Monaco"/>
+                <w:sz w:val="20"/>
+                <w:szCs w:val="20"/>
+              </w:rPr>
+            </w:pPr>
+            <w:r>
+              <w:rPr>
+                <w:rFonts w:ascii="Monaco" w:hAnsi="Monaco"/>
+                <w:sz w:val="20"/>
+                <w:szCs w:val="20"/>
+              </w:rPr>
               <w:t>18</w:t>
             </w:r>
           </w:p>
           <w:p>
             <w:pPr>
               <w:jc w:val="both"/>
-            </w:pPr>
-            <w:r>
+              <w:rPr>
+                <w:rFonts w:ascii="Monaco" w:hAnsi="Monaco"/>
+                <w:sz w:val="20"/>
+                <w:szCs w:val="20"/>
+              </w:rPr>
+            </w:pPr>
+            <w:r>
+              <w:rPr>
+                <w:rFonts w:ascii="Monaco" w:hAnsi="Monaco"/>
+                <w:sz w:val="20"/>
+                <w:szCs w:val="20"/>
+              </w:rPr>
               <w:t>19</w:t>
             </w:r>
           </w:p>
           <w:p>
             <w:pPr>
               <w:jc w:val="both"/>
-            </w:pPr>
-            <w:r>
+              <w:rPr>
+                <w:rFonts w:ascii="Monaco" w:hAnsi="Monaco"/>
+                <w:sz w:val="20"/>
+                <w:szCs w:val="20"/>
+              </w:rPr>
+            </w:pPr>
+            <w:r>
+              <w:rPr>
+                <w:rFonts w:ascii="Monaco" w:hAnsi="Monaco"/>
+                <w:sz w:val="20"/>
+                <w:szCs w:val="20"/>
+              </w:rPr>
               <w:t>20</w:t>
             </w:r>
           </w:p>
           <w:p>
             <w:pPr>
               <w:jc w:val="both"/>
-            </w:pPr>
-            <w:r>
+              <w:rPr>
+                <w:rFonts w:ascii="Monaco" w:hAnsi="Monaco"/>
+                <w:sz w:val="20"/>
+                <w:szCs w:val="20"/>
+              </w:rPr>
+            </w:pPr>
+            <w:r>
+              <w:rPr>
+                <w:rFonts w:ascii="Monaco" w:hAnsi="Monaco"/>
+                <w:sz w:val="20"/>
+                <w:szCs w:val="20"/>
+              </w:rPr>
               <w:t>21</w:t>
             </w:r>
           </w:p>
           <w:p>
             <w:pPr>
               <w:jc w:val="both"/>
-            </w:pPr>
-            <w:r>
+              <w:rPr>
+                <w:rFonts w:ascii="Monaco" w:hAnsi="Monaco"/>
+                <w:sz w:val="20"/>
+                <w:szCs w:val="20"/>
+              </w:rPr>
+            </w:pPr>
+            <w:r>
+              <w:rPr>
+                <w:rFonts w:ascii="Monaco" w:hAnsi="Monaco"/>
+                <w:sz w:val="20"/>
+                <w:szCs w:val="20"/>
+              </w:rPr>
               <w:t>22</w:t>
             </w:r>
           </w:p>
           <w:p>
             <w:pPr>
               <w:jc w:val="both"/>
-            </w:pPr>
-            <w:r>
+              <w:rPr>
+                <w:rFonts w:ascii="Monaco" w:hAnsi="Monaco"/>
+                <w:sz w:val="20"/>
+                <w:szCs w:val="20"/>
+              </w:rPr>
+            </w:pPr>
+            <w:r>
+              <w:rPr>
+                <w:rFonts w:ascii="Monaco" w:hAnsi="Monaco"/>
+                <w:sz w:val="20"/>
+                <w:szCs w:val="20"/>
+              </w:rPr>
               <w:t>23</w:t>
             </w:r>
           </w:p>
           <w:p>
             <w:pPr>
               <w:jc w:val="both"/>
-            </w:pPr>
-            <w:r>
+              <w:rPr>
+                <w:rFonts w:ascii="Monaco" w:hAnsi="Monaco"/>
+                <w:sz w:val="20"/>
+                <w:szCs w:val="20"/>
+              </w:rPr>
+            </w:pPr>
+            <w:r>
+              <w:rPr>
+                <w:rFonts w:ascii="Monaco" w:hAnsi="Monaco"/>
+                <w:sz w:val="20"/>
+                <w:szCs w:val="20"/>
+              </w:rPr>
               <w:t>24</w:t>
             </w:r>
           </w:p>
           <w:p>
             <w:pPr>
               <w:jc w:val="both"/>
-            </w:pPr>
-            <w:r>
+              <w:rPr>
+                <w:rFonts w:ascii="Monaco" w:hAnsi="Monaco"/>
+                <w:sz w:val="20"/>
+                <w:szCs w:val="20"/>
+              </w:rPr>
+            </w:pPr>
+            <w:r>
+              <w:rPr>
+                <w:rFonts w:ascii="Monaco" w:hAnsi="Monaco"/>
+                <w:sz w:val="20"/>
+                <w:szCs w:val="20"/>
+              </w:rPr>
               <w:t>25</w:t>
             </w:r>
           </w:p>
           <w:p>
             <w:pPr>
               <w:jc w:val="both"/>
-            </w:pPr>
-            <w:r>
+              <w:rPr>
+                <w:rFonts w:ascii="Monaco" w:hAnsi="Monaco"/>
+                <w:sz w:val="20"/>
+                <w:szCs w:val="20"/>
+              </w:rPr>
+            </w:pPr>
+            <w:r>
+              <w:rPr>
+                <w:rFonts w:ascii="Monaco" w:hAnsi="Monaco"/>
+                <w:sz w:val="20"/>
+                <w:szCs w:val="20"/>
+              </w:rPr>
               <w:t>26</w:t>
             </w:r>
           </w:p>
           <w:p>
             <w:pPr>
               <w:jc w:val="both"/>
-            </w:pPr>
-            <w:r>
+              <w:rPr>
+                <w:rFonts w:ascii="Monaco" w:hAnsi="Monaco"/>
+                <w:sz w:val="20"/>
+                <w:szCs w:val="20"/>
+              </w:rPr>
+            </w:pPr>
+            <w:r>
+              <w:rPr>
+                <w:rFonts w:ascii="Monaco" w:hAnsi="Monaco"/>
+                <w:sz w:val="20"/>
+                <w:szCs w:val="20"/>
+              </w:rPr>
               <w:t>27</w:t>
             </w:r>
           </w:p>
@@ -1929,48 +2214,108 @@
           <w:p>
             <w:pPr>
               <w:jc w:val="both"/>
-            </w:pPr>
-            <w:r>
+              <w:rPr>
+                <w:rFonts w:ascii="Monaco" w:hAnsi="Monaco"/>
+                <w:sz w:val="20"/>
+                <w:szCs w:val="20"/>
+              </w:rPr>
+            </w:pPr>
+            <w:r>
+              <w:rPr>
+                <w:rFonts w:ascii="Monaco" w:hAnsi="Monaco"/>
+                <w:sz w:val="20"/>
+                <w:szCs w:val="20"/>
+              </w:rPr>
               <w:t>#include &lt;iostream&gt;</w:t>
             </w:r>
           </w:p>
           <w:p>
             <w:pPr>
               <w:jc w:val="both"/>
-            </w:pPr>
-            <w:r>
+              <w:rPr>
+                <w:rFonts w:ascii="Monaco" w:hAnsi="Monaco"/>
+                <w:sz w:val="20"/>
+                <w:szCs w:val="20"/>
+              </w:rPr>
+            </w:pPr>
+            <w:r>
+              <w:rPr>
+                <w:rFonts w:ascii="Monaco" w:hAnsi="Monaco"/>
+                <w:sz w:val="20"/>
+                <w:szCs w:val="20"/>
+              </w:rPr>
               <w:t>#include &lt;stdio.h&gt;</w:t>
             </w:r>
           </w:p>
           <w:p>
             <w:pPr>
               <w:jc w:val="both"/>
-            </w:pPr>
-            <w:r>
+              <w:rPr>
+                <w:rFonts w:ascii="Monaco" w:hAnsi="Monaco"/>
+                <w:sz w:val="20"/>
+                <w:szCs w:val="20"/>
+              </w:rPr>
+            </w:pPr>
+            <w:r>
+              <w:rPr>
+                <w:rFonts w:ascii="Monaco" w:hAnsi="Monaco"/>
+                <w:sz w:val="20"/>
+                <w:szCs w:val="20"/>
+              </w:rPr>
               <w:t>using namespace std ;</w:t>
             </w:r>
           </w:p>
           <w:p>
             <w:pPr>
               <w:jc w:val="both"/>
-            </w:pPr>
-            <w:r>
+              <w:rPr>
+                <w:rFonts w:ascii="Monaco" w:hAnsi="Monaco"/>
+                <w:sz w:val="20"/>
+                <w:szCs w:val="20"/>
+              </w:rPr>
+            </w:pPr>
+            <w:r>
+              <w:rPr>
+                <w:rFonts w:ascii="Monaco" w:hAnsi="Monaco"/>
+                <w:sz w:val="20"/>
+                <w:szCs w:val="20"/>
+              </w:rPr>
               <w:t>int main()</w:t>
             </w:r>
           </w:p>
           <w:p>
             <w:pPr>
               <w:jc w:val="both"/>
-            </w:pPr>
-            <w:r>
+              <w:rPr>
+                <w:rFonts w:ascii="Monaco" w:hAnsi="Monaco"/>
+                <w:sz w:val="20"/>
+                <w:szCs w:val="20"/>
+              </w:rPr>
+            </w:pPr>
+            <w:r>
+              <w:rPr>
+                <w:rFonts w:ascii="Monaco" w:hAnsi="Monaco"/>
+                <w:sz w:val="20"/>
+                <w:szCs w:val="20"/>
+              </w:rPr>
               <w:t>{</w:t>
             </w:r>
           </w:p>
           <w:p>
             <w:pPr>
               <w:jc w:val="both"/>
-            </w:pPr>
-            <w:r>
+              <w:rPr>
+                <w:rFonts w:ascii="Monaco" w:hAnsi="Monaco"/>
+                <w:sz w:val="20"/>
+                <w:szCs w:val="20"/>
+              </w:rPr>
+            </w:pPr>
+            <w:r>
+              <w:rPr>
+                <w:rFonts w:ascii="Monaco" w:hAnsi="Monaco"/>
+                <w:sz w:val="20"/>
+                <w:szCs w:val="20"/>
+              </w:rPr>
               <w:tab/>
               <w:t>int tab[5 ] ;</w:t>
             </w:r>
@@ -1979,8 +2324,18 @@
             <w:pPr>
               <w:ind w:firstLine="708"/>
               <w:jc w:val="both"/>
-            </w:pPr>
-            <w:r>
+              <w:rPr>
+                <w:rFonts w:ascii="Monaco" w:hAnsi="Monaco"/>
+                <w:sz w:val="20"/>
+                <w:szCs w:val="20"/>
+              </w:rPr>
+            </w:pPr>
+            <w:r>
+              <w:rPr>
+                <w:rFonts w:ascii="Monaco" w:hAnsi="Monaco"/>
+                <w:sz w:val="20"/>
+                <w:szCs w:val="20"/>
+              </w:rPr>
               <w:t>int *p1, *p2 ;</w:t>
             </w:r>
           </w:p>
@@ -1988,8 +2343,18 @@
             <w:pPr>
               <w:ind w:firstLine="708"/>
               <w:jc w:val="both"/>
-            </w:pPr>
-            <w:r>
+              <w:rPr>
+                <w:rFonts w:ascii="Monaco" w:hAnsi="Monaco"/>
+                <w:sz w:val="20"/>
+                <w:szCs w:val="20"/>
+              </w:rPr>
+            </w:pPr>
+            <w:r>
+              <w:rPr>
+                <w:rFonts w:ascii="Monaco" w:hAnsi="Monaco"/>
+                <w:sz w:val="20"/>
+                <w:szCs w:val="20"/>
+              </w:rPr>
               <w:t>char str[]20 ;</w:t>
             </w:r>
           </w:p>
@@ -1997,8 +2362,18 @@
             <w:pPr>
               <w:ind w:firstLine="708"/>
               <w:jc w:val="both"/>
-            </w:pPr>
-            <w:r>
+              <w:rPr>
+                <w:rFonts w:ascii="Monaco" w:hAnsi="Monaco"/>
+                <w:sz w:val="20"/>
+                <w:szCs w:val="20"/>
+              </w:rPr>
+            </w:pPr>
+            <w:r>
+              <w:rPr>
+                <w:rFonts w:ascii="Monaco" w:hAnsi="Monaco"/>
+                <w:sz w:val="20"/>
+                <w:szCs w:val="20"/>
+              </w:rPr>
               <w:t>char *c ;</w:t>
             </w:r>
           </w:p>
@@ -2006,14 +2381,29 @@
             <w:pPr>
               <w:ind w:firstLine="708"/>
               <w:jc w:val="both"/>
+              <w:rPr>
+                <w:rFonts w:ascii="Monaco" w:hAnsi="Monaco"/>
+                <w:sz w:val="20"/>
+                <w:szCs w:val="20"/>
+              </w:rPr>
             </w:pPr>
           </w:p>
           <w:p>
             <w:pPr>
               <w:ind w:firstLine="708"/>
               <w:jc w:val="both"/>
-            </w:pPr>
-            <w:r>
+              <w:rPr>
+                <w:rFonts w:ascii="Monaco" w:hAnsi="Monaco"/>
+                <w:sz w:val="20"/>
+                <w:szCs w:val="20"/>
+              </w:rPr>
+            </w:pPr>
+            <w:r>
+              <w:rPr>
+                <w:rFonts w:ascii="Monaco" w:hAnsi="Monaco"/>
+                <w:sz w:val="20"/>
+                <w:szCs w:val="20"/>
+              </w:rPr>
               <w:t>tab[0] = 5 ;</w:t>
             </w:r>
           </w:p>
@@ -2021,8 +2411,18 @@
             <w:pPr>
               <w:ind w:firstLine="708"/>
               <w:jc w:val="both"/>
-            </w:pPr>
-            <w:r>
+              <w:rPr>
+                <w:rFonts w:ascii="Monaco" w:hAnsi="Monaco"/>
+                <w:sz w:val="20"/>
+                <w:szCs w:val="20"/>
+              </w:rPr>
+            </w:pPr>
+            <w:r>
+              <w:rPr>
+                <w:rFonts w:ascii="Monaco" w:hAnsi="Monaco"/>
+                <w:sz w:val="20"/>
+                <w:szCs w:val="20"/>
+              </w:rPr>
               <w:t>cout &lt;&lt; « tab[2] vaut :  » &lt;&lt; tab[2] &lt;&lt; endl ;</w:t>
             </w:r>
           </w:p>
@@ -2030,8 +2430,18 @@
             <w:pPr>
               <w:ind w:firstLine="708"/>
               <w:jc w:val="both"/>
-            </w:pPr>
-            <w:r>
+              <w:rPr>
+                <w:rFonts w:ascii="Monaco" w:hAnsi="Monaco"/>
+                <w:sz w:val="20"/>
+                <w:szCs w:val="20"/>
+              </w:rPr>
+            </w:pPr>
+            <w:r>
+              <w:rPr>
+                <w:rFonts w:ascii="Monaco" w:hAnsi="Monaco"/>
+                <w:sz w:val="20"/>
+                <w:szCs w:val="20"/>
+              </w:rPr>
               <w:t>p1 = tab+1 ;</w:t>
             </w:r>
           </w:p>
@@ -2039,8 +2449,18 @@
             <w:pPr>
               <w:ind w:firstLine="708"/>
               <w:jc w:val="both"/>
-            </w:pPr>
-            <w:r>
+              <w:rPr>
+                <w:rFonts w:ascii="Monaco" w:hAnsi="Monaco"/>
+                <w:sz w:val="20"/>
+                <w:szCs w:val="20"/>
+              </w:rPr>
+            </w:pPr>
+            <w:r>
+              <w:rPr>
+                <w:rFonts w:ascii="Monaco" w:hAnsi="Monaco"/>
+                <w:sz w:val="20"/>
+                <w:szCs w:val="20"/>
+              </w:rPr>
               <w:t>*p1 = 10 ;</w:t>
             </w:r>
           </w:p>
@@ -2048,8 +2468,18 @@
             <w:pPr>
               <w:ind w:firstLine="708"/>
               <w:jc w:val="both"/>
-            </w:pPr>
-            <w:r>
+              <w:rPr>
+                <w:rFonts w:ascii="Monaco" w:hAnsi="Monaco"/>
+                <w:sz w:val="20"/>
+                <w:szCs w:val="20"/>
+              </w:rPr>
+            </w:pPr>
+            <w:r>
+              <w:rPr>
+                <w:rFonts w:ascii="Monaco" w:hAnsi="Monaco"/>
+                <w:sz w:val="20"/>
+                <w:szCs w:val="20"/>
+              </w:rPr>
               <w:t>*p2 = 20 ;</w:t>
             </w:r>
           </w:p>
@@ -2057,8 +2487,18 @@
             <w:pPr>
               <w:ind w:firstLine="708"/>
               <w:jc w:val="both"/>
-            </w:pPr>
-            <w:r>
+              <w:rPr>
+                <w:rFonts w:ascii="Monaco" w:hAnsi="Monaco"/>
+                <w:sz w:val="20"/>
+                <w:szCs w:val="20"/>
+              </w:rPr>
+            </w:pPr>
+            <w:r>
+              <w:rPr>
+                <w:rFonts w:ascii="Monaco" w:hAnsi="Monaco"/>
+                <w:sz w:val="20"/>
+                <w:szCs w:val="20"/>
+              </w:rPr>
               <w:t>p2  p1 ;</w:t>
             </w:r>
           </w:p>
@@ -2066,8 +2506,18 @@
             <w:pPr>
               <w:ind w:firstLine="708"/>
               <w:jc w:val="both"/>
-            </w:pPr>
-            <w:r>
+              <w:rPr>
+                <w:rFonts w:ascii="Monaco" w:hAnsi="Monaco"/>
+                <w:sz w:val="20"/>
+                <w:szCs w:val="20"/>
+              </w:rPr>
+            </w:pPr>
+            <w:r>
+              <w:rPr>
+                <w:rFonts w:ascii="Monaco" w:hAnsi="Monaco"/>
+                <w:sz w:val="20"/>
+                <w:szCs w:val="20"/>
+              </w:rPr>
               <w:t>cout &lt;&lt; « p1 vaut : » &lt;&lt; *p1 &lt;&lt; « p2 vaut : » &lt;&lt; *p2 &lt;&lt; endl ;</w:t>
             </w:r>
           </w:p>
@@ -2075,8 +2525,18 @@
             <w:pPr>
               <w:ind w:firstLine="708"/>
               <w:jc w:val="both"/>
-            </w:pPr>
-            <w:r>
+              <w:rPr>
+                <w:rFonts w:ascii="Monaco" w:hAnsi="Monaco"/>
+                <w:sz w:val="20"/>
+                <w:szCs w:val="20"/>
+              </w:rPr>
+            </w:pPr>
+            <w:r>
+              <w:rPr>
+                <w:rFonts w:ascii="Monaco" w:hAnsi="Monaco"/>
+                <w:sz w:val="20"/>
+                <w:szCs w:val="20"/>
+              </w:rPr>
               <w:t>tab = p1+1 ;</w:t>
             </w:r>
           </w:p>
@@ -2084,8 +2544,18 @@
             <w:pPr>
               <w:ind w:firstLine="708"/>
               <w:jc w:val="both"/>
-            </w:pPr>
-            <w:r>
+              <w:rPr>
+                <w:rFonts w:ascii="Monaco" w:hAnsi="Monaco"/>
+                <w:sz w:val="20"/>
+                <w:szCs w:val="20"/>
+              </w:rPr>
+            </w:pPr>
+            <w:r>
+              <w:rPr>
+                <w:rFonts w:ascii="Monaco" w:hAnsi="Monaco"/>
+                <w:sz w:val="20"/>
+                <w:szCs w:val="20"/>
+              </w:rPr>
               <w:t>c = tab+3 ;</w:t>
             </w:r>
           </w:p>
@@ -2093,8 +2563,18 @@
             <w:pPr>
               <w:ind w:firstLine="708"/>
               <w:jc w:val="both"/>
-            </w:pPr>
-            <w:r>
+              <w:rPr>
+                <w:rFonts w:ascii="Monaco" w:hAnsi="Monaco"/>
+                <w:sz w:val="20"/>
+                <w:szCs w:val="20"/>
+              </w:rPr>
+            </w:pPr>
+            <w:r>
+              <w:rPr>
+                <w:rFonts w:ascii="Monaco" w:hAnsi="Monaco"/>
+                <w:sz w:val="20"/>
+                <w:szCs w:val="20"/>
+              </w:rPr>
               <w:t>gets(str) ;</w:t>
             </w:r>
           </w:p>
@@ -2102,8 +2582,18 @@
             <w:pPr>
               <w:ind w:firstLine="708"/>
               <w:jc w:val="both"/>
-            </w:pPr>
-            <w:r>
+              <w:rPr>
+                <w:rFonts w:ascii="Monaco" w:hAnsi="Monaco"/>
+                <w:sz w:val="20"/>
+                <w:szCs w:val="20"/>
+              </w:rPr>
+            </w:pPr>
+            <w:r>
+              <w:rPr>
+                <w:rFonts w:ascii="Monaco" w:hAnsi="Monaco"/>
+                <w:sz w:val="20"/>
+                <w:szCs w:val="20"/>
+              </w:rPr>
               <w:t>c = str+2 ;</w:t>
             </w:r>
           </w:p>
@@ -2111,8 +2601,18 @@
             <w:pPr>
               <w:ind w:firstLine="708"/>
               <w:jc w:val="both"/>
-            </w:pPr>
-            <w:r>
+              <w:rPr>
+                <w:rFonts w:ascii="Monaco" w:hAnsi="Monaco"/>
+                <w:sz w:val="20"/>
+                <w:szCs w:val="20"/>
+              </w:rPr>
+            </w:pPr>
+            <w:r>
+              <w:rPr>
+                <w:rFonts w:ascii="Monaco" w:hAnsi="Monaco"/>
+                <w:sz w:val="20"/>
+                <w:szCs w:val="20"/>
+              </w:rPr>
               <w:t>c = c+1 ;</w:t>
             </w:r>
           </w:p>
@@ -2120,8 +2620,18 @@
             <w:pPr>
               <w:ind w:firstLine="708"/>
               <w:jc w:val="both"/>
-            </w:pPr>
-            <w:r>
+              <w:rPr>
+                <w:rFonts w:ascii="Monaco" w:hAnsi="Monaco"/>
+                <w:sz w:val="20"/>
+                <w:szCs w:val="20"/>
+              </w:rPr>
+            </w:pPr>
+            <w:r>
+              <w:rPr>
+                <w:rFonts w:ascii="Monaco" w:hAnsi="Monaco"/>
+                <w:sz w:val="20"/>
+                <w:szCs w:val="20"/>
+              </w:rPr>
               <w:t>cout &lt;&lt; « caractère : » &lt;&lt; *(c+1) &lt;&lt; endl ;</w:t>
             </w:r>
           </w:p>
@@ -2129,8 +2639,18 @@
             <w:pPr>
               <w:ind w:firstLine="708"/>
               <w:jc w:val="both"/>
-            </w:pPr>
-            <w:r>
+              <w:rPr>
+                <w:rFonts w:ascii="Monaco" w:hAnsi="Monaco"/>
+                <w:sz w:val="20"/>
+                <w:szCs w:val="20"/>
+              </w:rPr>
+            </w:pPr>
+            <w:r>
+              <w:rPr>
+                <w:rFonts w:ascii="Monaco" w:hAnsi="Monaco"/>
+                <w:sz w:val="20"/>
+                <w:szCs w:val="20"/>
+              </w:rPr>
               <w:t>gets(c) ;</w:t>
             </w:r>
           </w:p>
@@ -2138,8 +2658,18 @@
             <w:pPr>
               <w:ind w:firstLine="708"/>
               <w:jc w:val="both"/>
-            </w:pPr>
-            <w:r>
+              <w:rPr>
+                <w:rFonts w:ascii="Monaco" w:hAnsi="Monaco"/>
+                <w:sz w:val="20"/>
+                <w:szCs w:val="20"/>
+              </w:rPr>
+            </w:pPr>
+            <w:r>
+              <w:rPr>
+                <w:rFonts w:ascii="Monaco" w:hAnsi="Monaco"/>
+                <w:sz w:val="20"/>
+                <w:szCs w:val="20"/>
+              </w:rPr>
               <w:t>cout &lt;&lt; « chaine : » &lt;&lt; str ;</w:t>
             </w:r>
           </w:p>
@@ -2147,16 +2677,36 @@
             <w:pPr>
               <w:ind w:firstLine="708"/>
               <w:jc w:val="both"/>
-            </w:pPr>
-            <w:r>
+              <w:rPr>
+                <w:rFonts w:ascii="Monaco" w:hAnsi="Monaco"/>
+                <w:sz w:val="20"/>
+                <w:szCs w:val="20"/>
+              </w:rPr>
+            </w:pPr>
+            <w:r>
+              <w:rPr>
+                <w:rFonts w:ascii="Monaco" w:hAnsi="Monaco"/>
+                <w:sz w:val="20"/>
+                <w:szCs w:val="20"/>
+              </w:rPr>
               <w:t>return 0 ;</w:t>
             </w:r>
           </w:p>
           <w:p>
             <w:pPr>
               <w:jc w:val="both"/>
-            </w:pPr>
-            <w:r>
+              <w:rPr>
+                <w:rFonts w:ascii="Monaco" w:hAnsi="Monaco"/>
+                <w:sz w:val="20"/>
+                <w:szCs w:val="20"/>
+              </w:rPr>
+            </w:pPr>
+            <w:r>
+              <w:rPr>
+                <w:rFonts w:ascii="Monaco" w:hAnsi="Monaco"/>
+                <w:sz w:val="20"/>
+                <w:szCs w:val="20"/>
+              </w:rPr>
               <w:t>}</w:t>
             </w:r>
           </w:p>
@@ -2276,216 +2826,487 @@
           <w:p>
             <w:pPr>
               <w:jc w:val="both"/>
-            </w:pPr>
-            <w:r>
+              <w:rPr>
+                <w:rFonts w:ascii="Monaco" w:hAnsi="Monaco"/>
+                <w:sz w:val="20"/>
+                <w:szCs w:val="20"/>
+              </w:rPr>
+            </w:pPr>
+            <w:r>
+              <w:rPr>
+                <w:rFonts w:ascii="Monaco" w:hAnsi="Monaco"/>
+                <w:sz w:val="20"/>
+                <w:szCs w:val="20"/>
+              </w:rPr>
               <w:t>1</w:t>
             </w:r>
           </w:p>
           <w:p>
             <w:pPr>
               <w:jc w:val="both"/>
-            </w:pPr>
-            <w:r>
+              <w:rPr>
+                <w:rFonts w:ascii="Monaco" w:hAnsi="Monaco"/>
+                <w:sz w:val="20"/>
+                <w:szCs w:val="20"/>
+              </w:rPr>
+            </w:pPr>
+            <w:r>
+              <w:rPr>
+                <w:rFonts w:ascii="Monaco" w:hAnsi="Monaco"/>
+                <w:sz w:val="20"/>
+                <w:szCs w:val="20"/>
+              </w:rPr>
+              <w:lastRenderedPageBreak/>
               <w:t>2</w:t>
             </w:r>
           </w:p>
           <w:p>
             <w:pPr>
               <w:jc w:val="both"/>
-            </w:pPr>
-            <w:r>
+              <w:rPr>
+                <w:rFonts w:ascii="Monaco" w:hAnsi="Monaco"/>
+                <w:sz w:val="20"/>
+                <w:szCs w:val="20"/>
+              </w:rPr>
+            </w:pPr>
+            <w:r>
+              <w:rPr>
+                <w:rFonts w:ascii="Monaco" w:hAnsi="Monaco"/>
+                <w:sz w:val="20"/>
+                <w:szCs w:val="20"/>
+              </w:rPr>
               <w:t>3</w:t>
             </w:r>
           </w:p>
           <w:p>
             <w:pPr>
               <w:jc w:val="both"/>
-            </w:pPr>
-            <w:r>
+              <w:rPr>
+                <w:rFonts w:ascii="Monaco" w:hAnsi="Monaco"/>
+                <w:sz w:val="20"/>
+                <w:szCs w:val="20"/>
+              </w:rPr>
+            </w:pPr>
+            <w:r>
+              <w:rPr>
+                <w:rFonts w:ascii="Monaco" w:hAnsi="Monaco"/>
+                <w:sz w:val="20"/>
+                <w:szCs w:val="20"/>
+              </w:rPr>
               <w:t>4</w:t>
             </w:r>
           </w:p>
           <w:p>
             <w:pPr>
               <w:jc w:val="both"/>
-            </w:pPr>
-            <w:r>
+              <w:rPr>
+                <w:rFonts w:ascii="Monaco" w:hAnsi="Monaco"/>
+                <w:sz w:val="20"/>
+                <w:szCs w:val="20"/>
+              </w:rPr>
+            </w:pPr>
+            <w:r>
+              <w:rPr>
+                <w:rFonts w:ascii="Monaco" w:hAnsi="Monaco"/>
+                <w:sz w:val="20"/>
+                <w:szCs w:val="20"/>
+              </w:rPr>
               <w:t>5</w:t>
             </w:r>
           </w:p>
           <w:p>
             <w:pPr>
               <w:jc w:val="both"/>
-            </w:pPr>
-            <w:r>
+              <w:rPr>
+                <w:rFonts w:ascii="Monaco" w:hAnsi="Monaco"/>
+                <w:sz w:val="20"/>
+                <w:szCs w:val="20"/>
+              </w:rPr>
+            </w:pPr>
+            <w:r>
+              <w:rPr>
+                <w:rFonts w:ascii="Monaco" w:hAnsi="Monaco"/>
+                <w:sz w:val="20"/>
+                <w:szCs w:val="20"/>
+              </w:rPr>
               <w:t>6</w:t>
             </w:r>
           </w:p>
           <w:p>
             <w:pPr>
               <w:jc w:val="both"/>
-            </w:pPr>
-            <w:r>
+              <w:rPr>
+                <w:rFonts w:ascii="Monaco" w:hAnsi="Monaco"/>
+                <w:sz w:val="20"/>
+                <w:szCs w:val="20"/>
+              </w:rPr>
+            </w:pPr>
+            <w:r>
+              <w:rPr>
+                <w:rFonts w:ascii="Monaco" w:hAnsi="Monaco"/>
+                <w:sz w:val="20"/>
+                <w:szCs w:val="20"/>
+              </w:rPr>
               <w:t>7</w:t>
             </w:r>
           </w:p>
           <w:p>
             <w:pPr>
               <w:jc w:val="both"/>
-            </w:pPr>
-            <w:r>
+              <w:rPr>
+                <w:rFonts w:ascii="Monaco" w:hAnsi="Monaco"/>
+                <w:sz w:val="20"/>
+                <w:szCs w:val="20"/>
+              </w:rPr>
+            </w:pPr>
+            <w:r>
+              <w:rPr>
+                <w:rFonts w:ascii="Monaco" w:hAnsi="Monaco"/>
+                <w:sz w:val="20"/>
+                <w:szCs w:val="20"/>
+              </w:rPr>
               <w:t>8</w:t>
             </w:r>
           </w:p>
           <w:p>
             <w:pPr>
               <w:jc w:val="both"/>
-            </w:pPr>
-            <w:r>
+              <w:rPr>
+                <w:rFonts w:ascii="Monaco" w:hAnsi="Monaco"/>
+                <w:sz w:val="20"/>
+                <w:szCs w:val="20"/>
+              </w:rPr>
+            </w:pPr>
+            <w:r>
+              <w:rPr>
+                <w:rFonts w:ascii="Monaco" w:hAnsi="Monaco"/>
+                <w:sz w:val="20"/>
+                <w:szCs w:val="20"/>
+              </w:rPr>
               <w:t>9</w:t>
             </w:r>
           </w:p>
           <w:p>
             <w:pPr>
               <w:jc w:val="both"/>
-            </w:pPr>
-            <w:r>
+              <w:rPr>
+                <w:rFonts w:ascii="Monaco" w:hAnsi="Monaco"/>
+                <w:sz w:val="20"/>
+                <w:szCs w:val="20"/>
+              </w:rPr>
+            </w:pPr>
+            <w:r>
+              <w:rPr>
+                <w:rFonts w:ascii="Monaco" w:hAnsi="Monaco"/>
+                <w:sz w:val="20"/>
+                <w:szCs w:val="20"/>
+              </w:rPr>
               <w:t>10</w:t>
             </w:r>
           </w:p>
           <w:p>
             <w:pPr>
               <w:jc w:val="both"/>
-            </w:pPr>
-            <w:r>
+              <w:rPr>
+                <w:rFonts w:ascii="Monaco" w:hAnsi="Monaco"/>
+                <w:sz w:val="20"/>
+                <w:szCs w:val="20"/>
+              </w:rPr>
+            </w:pPr>
+            <w:r>
+              <w:rPr>
+                <w:rFonts w:ascii="Monaco" w:hAnsi="Monaco"/>
+                <w:sz w:val="20"/>
+                <w:szCs w:val="20"/>
+              </w:rPr>
               <w:t>11</w:t>
             </w:r>
           </w:p>
           <w:p>
             <w:pPr>
               <w:jc w:val="both"/>
-            </w:pPr>
-            <w:r>
+              <w:rPr>
+                <w:rFonts w:ascii="Monaco" w:hAnsi="Monaco"/>
+                <w:sz w:val="20"/>
+                <w:szCs w:val="20"/>
+              </w:rPr>
+            </w:pPr>
+            <w:r>
+              <w:rPr>
+                <w:rFonts w:ascii="Monaco" w:hAnsi="Monaco"/>
+                <w:sz w:val="20"/>
+                <w:szCs w:val="20"/>
+              </w:rPr>
               <w:t>12</w:t>
             </w:r>
           </w:p>
           <w:p>
             <w:pPr>
               <w:jc w:val="both"/>
-            </w:pPr>
-            <w:r>
+              <w:rPr>
+                <w:rFonts w:ascii="Monaco" w:hAnsi="Monaco"/>
+                <w:sz w:val="20"/>
+                <w:szCs w:val="20"/>
+              </w:rPr>
+            </w:pPr>
+            <w:r>
+              <w:rPr>
+                <w:rFonts w:ascii="Monaco" w:hAnsi="Monaco"/>
+                <w:sz w:val="20"/>
+                <w:szCs w:val="20"/>
+              </w:rPr>
               <w:t>13</w:t>
             </w:r>
           </w:p>
           <w:p>
             <w:pPr>
               <w:jc w:val="both"/>
-            </w:pPr>
-            <w:r>
+              <w:rPr>
+                <w:rFonts w:ascii="Monaco" w:hAnsi="Monaco"/>
+                <w:sz w:val="20"/>
+                <w:szCs w:val="20"/>
+              </w:rPr>
+            </w:pPr>
+            <w:r>
+              <w:rPr>
+                <w:rFonts w:ascii="Monaco" w:hAnsi="Monaco"/>
+                <w:sz w:val="20"/>
+                <w:szCs w:val="20"/>
+              </w:rPr>
               <w:t>14</w:t>
             </w:r>
           </w:p>
           <w:p>
             <w:pPr>
               <w:jc w:val="both"/>
-            </w:pPr>
-            <w:r>
+              <w:rPr>
+                <w:rFonts w:ascii="Monaco" w:hAnsi="Monaco"/>
+                <w:sz w:val="20"/>
+                <w:szCs w:val="20"/>
+              </w:rPr>
+            </w:pPr>
+            <w:r>
+              <w:rPr>
+                <w:rFonts w:ascii="Monaco" w:hAnsi="Monaco"/>
+                <w:sz w:val="20"/>
+                <w:szCs w:val="20"/>
+              </w:rPr>
               <w:t>15</w:t>
             </w:r>
           </w:p>
           <w:p>
             <w:pPr>
               <w:jc w:val="both"/>
-            </w:pPr>
-            <w:r>
+              <w:rPr>
+                <w:rFonts w:ascii="Monaco" w:hAnsi="Monaco"/>
+                <w:sz w:val="20"/>
+                <w:szCs w:val="20"/>
+              </w:rPr>
+            </w:pPr>
+            <w:r>
+              <w:rPr>
+                <w:rFonts w:ascii="Monaco" w:hAnsi="Monaco"/>
+                <w:sz w:val="20"/>
+                <w:szCs w:val="20"/>
+              </w:rPr>
               <w:t>16</w:t>
             </w:r>
           </w:p>
           <w:p>
             <w:pPr>
               <w:jc w:val="both"/>
-            </w:pPr>
-            <w:r>
+              <w:rPr>
+                <w:rFonts w:ascii="Monaco" w:hAnsi="Monaco"/>
+                <w:sz w:val="20"/>
+                <w:szCs w:val="20"/>
+              </w:rPr>
+            </w:pPr>
+            <w:r>
+              <w:rPr>
+                <w:rFonts w:ascii="Monaco" w:hAnsi="Monaco"/>
+                <w:sz w:val="20"/>
+                <w:szCs w:val="20"/>
+              </w:rPr>
               <w:t>17</w:t>
             </w:r>
           </w:p>
           <w:p>
             <w:pPr>
               <w:jc w:val="both"/>
-            </w:pPr>
-            <w:r>
+              <w:rPr>
+                <w:rFonts w:ascii="Monaco" w:hAnsi="Monaco"/>
+                <w:sz w:val="20"/>
+                <w:szCs w:val="20"/>
+              </w:rPr>
+            </w:pPr>
+            <w:r>
+              <w:rPr>
+                <w:rFonts w:ascii="Monaco" w:hAnsi="Monaco"/>
+                <w:sz w:val="20"/>
+                <w:szCs w:val="20"/>
+              </w:rPr>
               <w:t>18</w:t>
             </w:r>
           </w:p>
           <w:p>
             <w:pPr>
               <w:jc w:val="both"/>
-            </w:pPr>
-            <w:r>
+              <w:rPr>
+                <w:rFonts w:ascii="Monaco" w:hAnsi="Monaco"/>
+                <w:sz w:val="20"/>
+                <w:szCs w:val="20"/>
+              </w:rPr>
+            </w:pPr>
+            <w:r>
+              <w:rPr>
+                <w:rFonts w:ascii="Monaco" w:hAnsi="Monaco"/>
+                <w:sz w:val="20"/>
+                <w:szCs w:val="20"/>
+              </w:rPr>
               <w:t>19</w:t>
             </w:r>
           </w:p>
           <w:p>
             <w:pPr>
               <w:jc w:val="both"/>
-            </w:pPr>
-            <w:r>
+              <w:rPr>
+                <w:rFonts w:ascii="Monaco" w:hAnsi="Monaco"/>
+                <w:sz w:val="20"/>
+                <w:szCs w:val="20"/>
+              </w:rPr>
+            </w:pPr>
+            <w:r>
+              <w:rPr>
+                <w:rFonts w:ascii="Monaco" w:hAnsi="Monaco"/>
+                <w:sz w:val="20"/>
+                <w:szCs w:val="20"/>
+              </w:rPr>
               <w:t>20</w:t>
             </w:r>
           </w:p>
           <w:p>
             <w:pPr>
               <w:jc w:val="both"/>
-            </w:pPr>
-            <w:r>
+              <w:rPr>
+                <w:rFonts w:ascii="Monaco" w:hAnsi="Monaco"/>
+                <w:sz w:val="20"/>
+                <w:szCs w:val="20"/>
+              </w:rPr>
+            </w:pPr>
+            <w:r>
+              <w:rPr>
+                <w:rFonts w:ascii="Monaco" w:hAnsi="Monaco"/>
+                <w:sz w:val="20"/>
+                <w:szCs w:val="20"/>
+              </w:rPr>
               <w:t>21</w:t>
             </w:r>
           </w:p>
           <w:p>
             <w:pPr>
               <w:jc w:val="both"/>
-            </w:pPr>
-            <w:r>
+              <w:rPr>
+                <w:rFonts w:ascii="Monaco" w:hAnsi="Monaco"/>
+                <w:sz w:val="20"/>
+                <w:szCs w:val="20"/>
+              </w:rPr>
+            </w:pPr>
+            <w:r>
+              <w:rPr>
+                <w:rFonts w:ascii="Monaco" w:hAnsi="Monaco"/>
+                <w:sz w:val="20"/>
+                <w:szCs w:val="20"/>
+              </w:rPr>
               <w:t>22</w:t>
             </w:r>
           </w:p>
           <w:p>
             <w:pPr>
               <w:jc w:val="both"/>
-            </w:pPr>
-            <w:r>
+              <w:rPr>
+                <w:rFonts w:ascii="Monaco" w:hAnsi="Monaco"/>
+                <w:sz w:val="20"/>
+                <w:szCs w:val="20"/>
+              </w:rPr>
+            </w:pPr>
+            <w:r>
+              <w:rPr>
+                <w:rFonts w:ascii="Monaco" w:hAnsi="Monaco"/>
+                <w:sz w:val="20"/>
+                <w:szCs w:val="20"/>
+              </w:rPr>
               <w:t>23</w:t>
             </w:r>
           </w:p>
           <w:p>
             <w:pPr>
               <w:jc w:val="both"/>
-            </w:pPr>
-            <w:r>
+              <w:rPr>
+                <w:rFonts w:ascii="Monaco" w:hAnsi="Monaco"/>
+                <w:sz w:val="20"/>
+                <w:szCs w:val="20"/>
+              </w:rPr>
+            </w:pPr>
+            <w:r>
+              <w:rPr>
+                <w:rFonts w:ascii="Monaco" w:hAnsi="Monaco"/>
+                <w:sz w:val="20"/>
+                <w:szCs w:val="20"/>
+              </w:rPr>
               <w:t>24</w:t>
             </w:r>
           </w:p>
           <w:p>
             <w:pPr>
               <w:jc w:val="both"/>
-            </w:pPr>
-            <w:r>
+              <w:rPr>
+                <w:rFonts w:ascii="Monaco" w:hAnsi="Monaco"/>
+                <w:sz w:val="20"/>
+                <w:szCs w:val="20"/>
+              </w:rPr>
+            </w:pPr>
+            <w:r>
+              <w:rPr>
+                <w:rFonts w:ascii="Monaco" w:hAnsi="Monaco"/>
+                <w:sz w:val="20"/>
+                <w:szCs w:val="20"/>
+              </w:rPr>
               <w:t>25</w:t>
             </w:r>
           </w:p>
           <w:p>
             <w:pPr>
               <w:jc w:val="both"/>
-            </w:pPr>
-            <w:r>
+              <w:rPr>
+                <w:rFonts w:ascii="Monaco" w:hAnsi="Monaco"/>
+                <w:sz w:val="20"/>
+                <w:szCs w:val="20"/>
+              </w:rPr>
+            </w:pPr>
+            <w:r>
+              <w:rPr>
+                <w:rFonts w:ascii="Monaco" w:hAnsi="Monaco"/>
+                <w:sz w:val="20"/>
+                <w:szCs w:val="20"/>
+              </w:rPr>
               <w:t>26</w:t>
             </w:r>
           </w:p>
           <w:p>
             <w:pPr>
               <w:jc w:val="both"/>
-            </w:pPr>
-            <w:r>
+              <w:rPr>
+                <w:rFonts w:ascii="Monaco" w:hAnsi="Monaco"/>
+                <w:sz w:val="20"/>
+                <w:szCs w:val="20"/>
+              </w:rPr>
+            </w:pPr>
+            <w:r>
+              <w:rPr>
+                <w:rFonts w:ascii="Monaco" w:hAnsi="Monaco"/>
+                <w:sz w:val="20"/>
+                <w:szCs w:val="20"/>
+              </w:rPr>
               <w:t>27</w:t>
             </w:r>
           </w:p>
@@ -2500,48 +3321,110 @@
           <w:p>
             <w:pPr>
               <w:jc w:val="both"/>
-            </w:pPr>
-            <w:r>
+              <w:rPr>
+                <w:rFonts w:ascii="Monaco" w:hAnsi="Monaco"/>
+                <w:sz w:val="20"/>
+                <w:szCs w:val="20"/>
+              </w:rPr>
+            </w:pPr>
+            <w:r>
+              <w:rPr>
+                <w:rFonts w:ascii="Monaco" w:hAnsi="Monaco"/>
+                <w:sz w:val="20"/>
+                <w:szCs w:val="20"/>
+              </w:rPr>
+              <w:lastRenderedPageBreak/>
               <w:t>#include &lt;iostream&gt;</w:t>
             </w:r>
           </w:p>
           <w:p>
             <w:pPr>
               <w:jc w:val="both"/>
-            </w:pPr>
-            <w:r>
+              <w:rPr>
+                <w:rFonts w:ascii="Monaco" w:hAnsi="Monaco"/>
+                <w:sz w:val="20"/>
+                <w:szCs w:val="20"/>
+              </w:rPr>
+            </w:pPr>
+            <w:r>
+              <w:rPr>
+                <w:rFonts w:ascii="Monaco" w:hAnsi="Monaco"/>
+                <w:sz w:val="20"/>
+                <w:szCs w:val="20"/>
+              </w:rPr>
+              <w:lastRenderedPageBreak/>
               <w:t>#include &lt;stdio.h&gt;</w:t>
             </w:r>
           </w:p>
           <w:p>
             <w:pPr>
               <w:jc w:val="both"/>
-            </w:pPr>
-            <w:r>
+              <w:rPr>
+                <w:rFonts w:ascii="Monaco" w:hAnsi="Monaco"/>
+                <w:sz w:val="20"/>
+                <w:szCs w:val="20"/>
+              </w:rPr>
+            </w:pPr>
+            <w:r>
+              <w:rPr>
+                <w:rFonts w:ascii="Monaco" w:hAnsi="Monaco"/>
+                <w:sz w:val="20"/>
+                <w:szCs w:val="20"/>
+              </w:rPr>
               <w:t>using namespace std ;</w:t>
             </w:r>
           </w:p>
           <w:p>
             <w:pPr>
               <w:jc w:val="both"/>
-            </w:pPr>
-            <w:r>
+              <w:rPr>
+                <w:rFonts w:ascii="Monaco" w:hAnsi="Monaco"/>
+                <w:sz w:val="20"/>
+                <w:szCs w:val="20"/>
+              </w:rPr>
+            </w:pPr>
+            <w:r>
+              <w:rPr>
+                <w:rFonts w:ascii="Monaco" w:hAnsi="Monaco"/>
+                <w:sz w:val="20"/>
+                <w:szCs w:val="20"/>
+              </w:rPr>
               <w:t>int main()</w:t>
             </w:r>
           </w:p>
           <w:p>
             <w:pPr>
               <w:jc w:val="both"/>
-            </w:pPr>
-            <w:r>
+              <w:rPr>
+                <w:rFonts w:ascii="Monaco" w:hAnsi="Monaco"/>
+                <w:sz w:val="20"/>
+                <w:szCs w:val="20"/>
+              </w:rPr>
+            </w:pPr>
+            <w:r>
+              <w:rPr>
+                <w:rFonts w:ascii="Monaco" w:hAnsi="Monaco"/>
+                <w:sz w:val="20"/>
+                <w:szCs w:val="20"/>
+              </w:rPr>
               <w:t>{</w:t>
             </w:r>
           </w:p>
           <w:p>
             <w:pPr>
               <w:jc w:val="both"/>
-            </w:pPr>
-            <w:r>
+              <w:rPr>
+                <w:rFonts w:ascii="Monaco" w:hAnsi="Monaco"/>
+                <w:sz w:val="20"/>
+                <w:szCs w:val="20"/>
+              </w:rPr>
+            </w:pPr>
+            <w:r>
+              <w:rPr>
+                <w:rFonts w:ascii="Monaco" w:hAnsi="Monaco"/>
+                <w:sz w:val="20"/>
+                <w:szCs w:val="20"/>
+              </w:rPr>
               <w:tab/>
               <w:t>int tab[5 ] ;</w:t>
             </w:r>
@@ -2550,8 +3433,18 @@
             <w:pPr>
               <w:ind w:firstLine="708"/>
               <w:jc w:val="both"/>
-            </w:pPr>
-            <w:r>
+              <w:rPr>
+                <w:rFonts w:ascii="Monaco" w:hAnsi="Monaco"/>
+                <w:sz w:val="20"/>
+                <w:szCs w:val="20"/>
+              </w:rPr>
+            </w:pPr>
+            <w:r>
+              <w:rPr>
+                <w:rFonts w:ascii="Monaco" w:hAnsi="Monaco"/>
+                <w:sz w:val="20"/>
+                <w:szCs w:val="20"/>
+              </w:rPr>
               <w:t>int *p1, *p2 ;</w:t>
             </w:r>
           </w:p>
@@ -2559,8 +3452,18 @@
             <w:pPr>
               <w:ind w:firstLine="708"/>
               <w:jc w:val="both"/>
-            </w:pPr>
-            <w:r>
+              <w:rPr>
+                <w:rFonts w:ascii="Monaco" w:hAnsi="Monaco"/>
+                <w:sz w:val="20"/>
+                <w:szCs w:val="20"/>
+              </w:rPr>
+            </w:pPr>
+            <w:r>
+              <w:rPr>
+                <w:rFonts w:ascii="Monaco" w:hAnsi="Monaco"/>
+                <w:sz w:val="20"/>
+                <w:szCs w:val="20"/>
+              </w:rPr>
               <w:t>char str[]20 ;</w:t>
             </w:r>
           </w:p>
@@ -2568,8 +3471,18 @@
             <w:pPr>
               <w:ind w:firstLine="708"/>
               <w:jc w:val="both"/>
-            </w:pPr>
-            <w:r>
+              <w:rPr>
+                <w:rFonts w:ascii="Monaco" w:hAnsi="Monaco"/>
+                <w:sz w:val="20"/>
+                <w:szCs w:val="20"/>
+              </w:rPr>
+            </w:pPr>
+            <w:r>
+              <w:rPr>
+                <w:rFonts w:ascii="Monaco" w:hAnsi="Monaco"/>
+                <w:sz w:val="20"/>
+                <w:szCs w:val="20"/>
+              </w:rPr>
               <w:t>char *c ;</w:t>
             </w:r>
           </w:p>
@@ -2577,14 +3490,29 @@
             <w:pPr>
               <w:ind w:firstLine="708"/>
               <w:jc w:val="both"/>
+              <w:rPr>
+                <w:rFonts w:ascii="Monaco" w:hAnsi="Monaco"/>
+                <w:sz w:val="20"/>
+                <w:szCs w:val="20"/>
+              </w:rPr>
             </w:pPr>
           </w:p>
           <w:p>
             <w:pPr>
               <w:ind w:firstLine="708"/>
               <w:jc w:val="both"/>
-            </w:pPr>
-            <w:r>
+              <w:rPr>
+                <w:rFonts w:ascii="Monaco" w:hAnsi="Monaco"/>
+                <w:sz w:val="20"/>
+                <w:szCs w:val="20"/>
+              </w:rPr>
+            </w:pPr>
+            <w:r>
+              <w:rPr>
+                <w:rFonts w:ascii="Monaco" w:hAnsi="Monaco"/>
+                <w:sz w:val="20"/>
+                <w:szCs w:val="20"/>
+              </w:rPr>
               <w:t>tab[0] = 5 ;</w:t>
             </w:r>
           </w:p>
@@ -2592,8 +3520,18 @@
             <w:pPr>
               <w:ind w:firstLine="708"/>
               <w:jc w:val="both"/>
-            </w:pPr>
-            <w:r>
+              <w:rPr>
+                <w:rFonts w:ascii="Monaco" w:hAnsi="Monaco"/>
+                <w:sz w:val="20"/>
+                <w:szCs w:val="20"/>
+              </w:rPr>
+            </w:pPr>
+            <w:r>
+              <w:rPr>
+                <w:rFonts w:ascii="Monaco" w:hAnsi="Monaco"/>
+                <w:sz w:val="20"/>
+                <w:szCs w:val="20"/>
+              </w:rPr>
               <w:t>cout &lt;&lt; « tab[2] vaut :  » &lt;&lt; tab[2] &lt;&lt; endl ;</w:t>
             </w:r>
           </w:p>
@@ -2601,8 +3539,18 @@
             <w:pPr>
               <w:ind w:firstLine="708"/>
               <w:jc w:val="both"/>
-            </w:pPr>
-            <w:r>
+              <w:rPr>
+                <w:rFonts w:ascii="Monaco" w:hAnsi="Monaco"/>
+                <w:sz w:val="20"/>
+                <w:szCs w:val="20"/>
+              </w:rPr>
+            </w:pPr>
+            <w:r>
+              <w:rPr>
+                <w:rFonts w:ascii="Monaco" w:hAnsi="Monaco"/>
+                <w:sz w:val="20"/>
+                <w:szCs w:val="20"/>
+              </w:rPr>
               <w:t>p1 = tab+1 ;</w:t>
             </w:r>
           </w:p>
@@ -2610,8 +3558,18 @@
             <w:pPr>
               <w:ind w:firstLine="708"/>
               <w:jc w:val="both"/>
-            </w:pPr>
-            <w:r>
+              <w:rPr>
+                <w:rFonts w:ascii="Monaco" w:hAnsi="Monaco"/>
+                <w:sz w:val="20"/>
+                <w:szCs w:val="20"/>
+              </w:rPr>
+            </w:pPr>
+            <w:r>
+              <w:rPr>
+                <w:rFonts w:ascii="Monaco" w:hAnsi="Monaco"/>
+                <w:sz w:val="20"/>
+                <w:szCs w:val="20"/>
+              </w:rPr>
               <w:t>*p1 = 10 ;</w:t>
             </w:r>
           </w:p>
@@ -2619,8 +3577,18 @@
             <w:pPr>
               <w:ind w:firstLine="708"/>
               <w:jc w:val="both"/>
-            </w:pPr>
-            <w:r>
+              <w:rPr>
+                <w:rFonts w:ascii="Monaco" w:hAnsi="Monaco"/>
+                <w:sz w:val="20"/>
+                <w:szCs w:val="20"/>
+              </w:rPr>
+            </w:pPr>
+            <w:r>
+              <w:rPr>
+                <w:rFonts w:ascii="Monaco" w:hAnsi="Monaco"/>
+                <w:sz w:val="20"/>
+                <w:szCs w:val="20"/>
+              </w:rPr>
               <w:t>*p2 = 20 ;</w:t>
             </w:r>
           </w:p>
@@ -2628,8 +3596,18 @@
             <w:pPr>
               <w:ind w:firstLine="708"/>
               <w:jc w:val="both"/>
-            </w:pPr>
-            <w:r>
+              <w:rPr>
+                <w:rFonts w:ascii="Monaco" w:hAnsi="Monaco"/>
+                <w:sz w:val="20"/>
+                <w:szCs w:val="20"/>
+              </w:rPr>
+            </w:pPr>
+            <w:r>
+              <w:rPr>
+                <w:rFonts w:ascii="Monaco" w:hAnsi="Monaco"/>
+                <w:sz w:val="20"/>
+                <w:szCs w:val="20"/>
+              </w:rPr>
               <w:t>// p2  p1 ;</w:t>
             </w:r>
           </w:p>
@@ -2637,8 +3615,18 @@
             <w:pPr>
               <w:ind w:firstLine="708"/>
               <w:jc w:val="both"/>
-            </w:pPr>
-            <w:r>
+              <w:rPr>
+                <w:rFonts w:ascii="Monaco" w:hAnsi="Monaco"/>
+                <w:sz w:val="20"/>
+                <w:szCs w:val="20"/>
+              </w:rPr>
+            </w:pPr>
+            <w:r>
+              <w:rPr>
+                <w:rFonts w:ascii="Monaco" w:hAnsi="Monaco"/>
+                <w:sz w:val="20"/>
+                <w:szCs w:val="20"/>
+              </w:rPr>
               <w:t>cout &lt;&lt; « p1 vaut : » &lt;&lt; *p1 &lt;&lt; « p2 vaut : » &lt;&lt; *p2 &lt;&lt; endl ;</w:t>
             </w:r>
           </w:p>
@@ -2646,8 +3634,18 @@
             <w:pPr>
               <w:ind w:firstLine="708"/>
               <w:jc w:val="both"/>
-            </w:pPr>
-            <w:r>
+              <w:rPr>
+                <w:rFonts w:ascii="Monaco" w:hAnsi="Monaco"/>
+                <w:sz w:val="20"/>
+                <w:szCs w:val="20"/>
+              </w:rPr>
+            </w:pPr>
+            <w:r>
+              <w:rPr>
+                <w:rFonts w:ascii="Monaco" w:hAnsi="Monaco"/>
+                <w:sz w:val="20"/>
+                <w:szCs w:val="20"/>
+              </w:rPr>
               <w:t>// tab = p1+1 ;</w:t>
             </w:r>
           </w:p>
@@ -2655,8 +3653,18 @@
             <w:pPr>
               <w:ind w:firstLine="708"/>
               <w:jc w:val="both"/>
-            </w:pPr>
-            <w:r>
+              <w:rPr>
+                <w:rFonts w:ascii="Monaco" w:hAnsi="Monaco"/>
+                <w:sz w:val="20"/>
+                <w:szCs w:val="20"/>
+              </w:rPr>
+            </w:pPr>
+            <w:r>
+              <w:rPr>
+                <w:rFonts w:ascii="Monaco" w:hAnsi="Monaco"/>
+                <w:sz w:val="20"/>
+                <w:szCs w:val="20"/>
+              </w:rPr>
               <w:t>// c = tab+3 ;</w:t>
             </w:r>
           </w:p>
@@ -2664,8 +3672,18 @@
             <w:pPr>
               <w:ind w:firstLine="708"/>
               <w:jc w:val="both"/>
-            </w:pPr>
-            <w:r>
+              <w:rPr>
+                <w:rFonts w:ascii="Monaco" w:hAnsi="Monaco"/>
+                <w:sz w:val="20"/>
+                <w:szCs w:val="20"/>
+              </w:rPr>
+            </w:pPr>
+            <w:r>
+              <w:rPr>
+                <w:rFonts w:ascii="Monaco" w:hAnsi="Monaco"/>
+                <w:sz w:val="20"/>
+                <w:szCs w:val="20"/>
+              </w:rPr>
               <w:t>gets(str) ;</w:t>
             </w:r>
           </w:p>
@@ -2673,8 +3691,18 @@
             <w:pPr>
               <w:ind w:firstLine="708"/>
               <w:jc w:val="both"/>
-            </w:pPr>
-            <w:r>
+              <w:rPr>
+                <w:rFonts w:ascii="Monaco" w:hAnsi="Monaco"/>
+                <w:sz w:val="20"/>
+                <w:szCs w:val="20"/>
+              </w:rPr>
+            </w:pPr>
+            <w:r>
+              <w:rPr>
+                <w:rFonts w:ascii="Monaco" w:hAnsi="Monaco"/>
+                <w:sz w:val="20"/>
+                <w:szCs w:val="20"/>
+              </w:rPr>
               <w:t>c = str+2 ;</w:t>
             </w:r>
           </w:p>
@@ -2682,8 +3710,18 @@
             <w:pPr>
               <w:ind w:firstLine="708"/>
               <w:jc w:val="both"/>
-            </w:pPr>
-            <w:r>
+              <w:rPr>
+                <w:rFonts w:ascii="Monaco" w:hAnsi="Monaco"/>
+                <w:sz w:val="20"/>
+                <w:szCs w:val="20"/>
+              </w:rPr>
+            </w:pPr>
+            <w:r>
+              <w:rPr>
+                <w:rFonts w:ascii="Monaco" w:hAnsi="Monaco"/>
+                <w:sz w:val="20"/>
+                <w:szCs w:val="20"/>
+              </w:rPr>
               <w:t>c = c+1 ;</w:t>
             </w:r>
           </w:p>
@@ -2691,8 +3729,18 @@
             <w:pPr>
               <w:ind w:firstLine="708"/>
               <w:jc w:val="both"/>
-            </w:pPr>
-            <w:r>
+              <w:rPr>
+                <w:rFonts w:ascii="Monaco" w:hAnsi="Monaco"/>
+                <w:sz w:val="20"/>
+                <w:szCs w:val="20"/>
+              </w:rPr>
+            </w:pPr>
+            <w:r>
+              <w:rPr>
+                <w:rFonts w:ascii="Monaco" w:hAnsi="Monaco"/>
+                <w:sz w:val="20"/>
+                <w:szCs w:val="20"/>
+              </w:rPr>
               <w:t>cout &lt;&lt; « caractère : » &lt;&lt; *(c+1) &lt;&lt; endl ;</w:t>
             </w:r>
           </w:p>
@@ -2700,8 +3748,18 @@
             <w:pPr>
               <w:ind w:firstLine="708"/>
               <w:jc w:val="both"/>
-            </w:pPr>
-            <w:r>
+              <w:rPr>
+                <w:rFonts w:ascii="Monaco" w:hAnsi="Monaco"/>
+                <w:sz w:val="20"/>
+                <w:szCs w:val="20"/>
+              </w:rPr>
+            </w:pPr>
+            <w:r>
+              <w:rPr>
+                <w:rFonts w:ascii="Monaco" w:hAnsi="Monaco"/>
+                <w:sz w:val="20"/>
+                <w:szCs w:val="20"/>
+              </w:rPr>
               <w:t>gets(c) ;</w:t>
             </w:r>
           </w:p>
@@ -2709,8 +3767,18 @@
             <w:pPr>
               <w:ind w:firstLine="708"/>
               <w:jc w:val="both"/>
-            </w:pPr>
-            <w:r>
+              <w:rPr>
+                <w:rFonts w:ascii="Monaco" w:hAnsi="Monaco"/>
+                <w:sz w:val="20"/>
+                <w:szCs w:val="20"/>
+              </w:rPr>
+            </w:pPr>
+            <w:r>
+              <w:rPr>
+                <w:rFonts w:ascii="Monaco" w:hAnsi="Monaco"/>
+                <w:sz w:val="20"/>
+                <w:szCs w:val="20"/>
+              </w:rPr>
               <w:t>cout &lt;&lt; « chaine : » &lt;&lt; str ;</w:t>
             </w:r>
           </w:p>
@@ -2718,16 +3786,36 @@
             <w:pPr>
               <w:ind w:firstLine="708"/>
               <w:jc w:val="both"/>
-            </w:pPr>
-            <w:r>
+              <w:rPr>
+                <w:rFonts w:ascii="Monaco" w:hAnsi="Monaco"/>
+                <w:sz w:val="20"/>
+                <w:szCs w:val="20"/>
+              </w:rPr>
+            </w:pPr>
+            <w:r>
+              <w:rPr>
+                <w:rFonts w:ascii="Monaco" w:hAnsi="Monaco"/>
+                <w:sz w:val="20"/>
+                <w:szCs w:val="20"/>
+              </w:rPr>
               <w:t>return 0 ;</w:t>
             </w:r>
           </w:p>
           <w:p>
             <w:pPr>
               <w:jc w:val="both"/>
-            </w:pPr>
-            <w:r>
+              <w:rPr>
+                <w:rFonts w:ascii="Monaco" w:hAnsi="Monaco"/>
+                <w:sz w:val="20"/>
+                <w:szCs w:val="20"/>
+              </w:rPr>
+            </w:pPr>
+            <w:r>
+              <w:rPr>
+                <w:rFonts w:ascii="Monaco" w:hAnsi="Monaco"/>
+                <w:sz w:val="20"/>
+                <w:szCs w:val="20"/>
+              </w:rPr>
               <w:t>}</w:t>
             </w:r>
           </w:p>
@@ -2756,11 +3844,22 @@
     </w:p>
     <w:p>
       <w:pPr>
+        <w:jc w:val="both"/>
+      </w:pPr>
+    </w:p>
+    <w:p>
+      <w:r>
+        <w:br w:type="page"/>
+      </w:r>
+    </w:p>
+    <w:p>
+      <w:pPr>
         <w:pStyle w:val="Titre1"/>
         <w:jc w:val="both"/>
       </w:pPr>
       <w:bookmarkStart w:id="10" w:name="_Toc273392608"/>
       <w:r>
+        <w:lastRenderedPageBreak/>
         <w:t>Exercice 3</w:t>
       </w:r>
       <w:bookmarkEnd w:id="10"/>
@@ -2826,7 +3925,19 @@
         <w:jc w:val="both"/>
       </w:pPr>
       <w:r>
-        <w:t>Une fois que les indices se sont croisés, nous scindons le tableau en deux sous-tableau auquels nous appliquons cet algorithme.</w:t>
+        <w:t>Une fois que les indices se sont croisés, nous scindons le tableau en deux sous-tableau</w:t>
+      </w:r>
+      <w:r>
+        <w:t>x</w:t>
+      </w:r>
+      <w:r>
+        <w:t xml:space="preserve"> au</w:t>
+      </w:r>
+      <w:r>
+        <w:t>x</w:t>
+      </w:r>
+      <w:r>
+        <w:t>quels nous appliquons cet algorithme.</w:t>
       </w:r>
     </w:p>
     <w:p>
@@ -3139,7 +4250,23 @@
         <w:pStyle w:val="Titre2"/>
       </w:pPr>
       <w:bookmarkStart w:id="14" w:name="_Toc273392612"/>
-      <w:r>
+    </w:p>
+    <w:p>
+      <w:pPr>
+        <w:pStyle w:val="Titre2"/>
+      </w:pPr>
+    </w:p>
+    <w:p>
+      <w:pPr>
+        <w:pStyle w:val="Titre2"/>
+      </w:pPr>
+    </w:p>
+    <w:p>
+      <w:pPr>
+        <w:pStyle w:val="Titre2"/>
+      </w:pPr>
+      <w:r>
+        <w:lastRenderedPageBreak/>
         <w:t>Programme</w:t>
       </w:r>
       <w:bookmarkEnd w:id="14"/>
@@ -3231,6 +4358,14 @@
           <w:szCs w:val="22"/>
         </w:rPr>
       </w:pPr>
+      <w:r>
+        <w:rPr>
+          <w:rFonts w:ascii="Menlo Regular" w:hAnsi="Menlo Regular" w:cs="Menlo Regular"/>
+          <w:sz w:val="22"/>
+          <w:szCs w:val="22"/>
+        </w:rPr>
+        <w:t>void quicksort(int tab[],const int debut, const int fin)</w:t>
+      </w:r>
     </w:p>
     <w:p>
       <w:pPr>
@@ -3253,7 +4388,7 @@
           <w:sz w:val="22"/>
           <w:szCs w:val="22"/>
         </w:rPr>
-        <w:t>void quicksort(int tab[],const int debut, const int fin)</w:t>
+        <w:t>{</w:t>
       </w:r>
     </w:p>
     <w:p>
@@ -3277,7 +4412,8 @@
           <w:sz w:val="22"/>
           <w:szCs w:val="22"/>
         </w:rPr>
-        <w:t>{</w:t>
+        <w:tab/>
+        <w:t>int a;</w:t>
       </w:r>
     </w:p>
     <w:p>
@@ -3302,7 +4438,7 @@
           <w:szCs w:val="22"/>
         </w:rPr>
         <w:tab/>
-        <w:t>int a;</w:t>
+        <w:t>int b;</w:t>
       </w:r>
     </w:p>
     <w:p>
@@ -3327,7 +4463,7 @@
           <w:szCs w:val="22"/>
         </w:rPr>
         <w:tab/>
-        <w:t>int b;</w:t>
+        <w:t>int pivot;</w:t>
       </w:r>
     </w:p>
     <w:p>
@@ -3352,7 +4488,7 @@
           <w:szCs w:val="22"/>
         </w:rPr>
         <w:tab/>
-        <w:t>int pivot;</w:t>
+        <w:t>int temp;</w:t>
       </w:r>
     </w:p>
     <w:p>
@@ -3370,15 +4506,6 @@
           <w:szCs w:val="22"/>
         </w:rPr>
       </w:pPr>
-      <w:r>
-        <w:rPr>
-          <w:rFonts w:ascii="Menlo Regular" w:hAnsi="Menlo Regular" w:cs="Menlo Regular"/>
-          <w:sz w:val="22"/>
-          <w:szCs w:val="22"/>
-        </w:rPr>
-        <w:tab/>
-        <w:t>int temp;</w:t>
-      </w:r>
     </w:p>
     <w:p>
       <w:pPr>
@@ -3395,6 +4522,15 @@
           <w:szCs w:val="22"/>
         </w:rPr>
       </w:pPr>
+      <w:r>
+        <w:rPr>
+          <w:rFonts w:ascii="Menlo Regular" w:hAnsi="Menlo Regular" w:cs="Menlo Regular"/>
+          <w:sz w:val="22"/>
+          <w:szCs w:val="22"/>
+        </w:rPr>
+        <w:tab/>
+        <w:t>if ((fin-debut)+1 &lt;= 1)</w:t>
+      </w:r>
     </w:p>
     <w:p>
       <w:pPr>
@@ -3418,7 +4554,15 @@
           <w:szCs w:val="22"/>
         </w:rPr>
         <w:tab/>
-        <w:t>if ((fin-debut)+1 &lt;= 1)</w:t>
+      </w:r>
+      <w:r>
+        <w:rPr>
+          <w:rFonts w:ascii="Menlo Regular" w:hAnsi="Menlo Regular" w:cs="Menlo Regular"/>
+          <w:sz w:val="22"/>
+          <w:szCs w:val="22"/>
+        </w:rPr>
+        <w:tab/>
+        <w:t>return;</w:t>
       </w:r>
     </w:p>
     <w:p>
@@ -3436,23 +4580,6 @@
           <w:szCs w:val="22"/>
         </w:rPr>
       </w:pPr>
-      <w:r>
-        <w:rPr>
-          <w:rFonts w:ascii="Menlo Regular" w:hAnsi="Menlo Regular" w:cs="Menlo Regular"/>
-          <w:sz w:val="22"/>
-          <w:szCs w:val="22"/>
-        </w:rPr>
-        <w:tab/>
-      </w:r>
-      <w:r>
-        <w:rPr>
-          <w:rFonts w:ascii="Menlo Regular" w:hAnsi="Menlo Regular" w:cs="Menlo Regular"/>
-          <w:sz w:val="22"/>
-          <w:szCs w:val="22"/>
-        </w:rPr>
-        <w:tab/>
-        <w:t>return;</w:t>
-      </w:r>
     </w:p>
     <w:p>
       <w:pPr>
@@ -3469,6 +4596,15 @@
           <w:szCs w:val="22"/>
         </w:rPr>
       </w:pPr>
+      <w:r>
+        <w:rPr>
+          <w:rFonts w:ascii="Menlo Regular" w:hAnsi="Menlo Regular" w:cs="Menlo Regular"/>
+          <w:sz w:val="22"/>
+          <w:szCs w:val="22"/>
+        </w:rPr>
+        <w:tab/>
+        <w:t>a = debut;</w:t>
+      </w:r>
     </w:p>
     <w:p>
       <w:pPr>
@@ -3492,7 +4628,7 @@
           <w:szCs w:val="22"/>
         </w:rPr>
         <w:tab/>
-        <w:t>a = debut;</w:t>
+        <w:t>b = fin;</w:t>
       </w:r>
     </w:p>
     <w:p>
@@ -3517,7 +4653,7 @@
           <w:szCs w:val="22"/>
         </w:rPr>
         <w:tab/>
-        <w:t>b = fin;</w:t>
+        <w:t>pivot = tab[(fin+debut)/2];</w:t>
       </w:r>
     </w:p>
     <w:p>
@@ -3542,7 +4678,7 @@
           <w:szCs w:val="22"/>
         </w:rPr>
         <w:tab/>
-        <w:t>pivot = tab[(fin+debut)/2];</w:t>
+        <w:t>while (a&lt;=b)</w:t>
       </w:r>
     </w:p>
     <w:p>
@@ -3567,7 +4703,7 @@
           <w:szCs w:val="22"/>
         </w:rPr>
         <w:tab/>
-        <w:t>while (a&lt;=b)</w:t>
+        <w:t>{</w:t>
       </w:r>
     </w:p>
     <w:p>
@@ -3592,7 +4728,15 @@
           <w:szCs w:val="22"/>
         </w:rPr>
         <w:tab/>
-        <w:t>{</w:t>
+      </w:r>
+      <w:r>
+        <w:rPr>
+          <w:rFonts w:ascii="Menlo Regular" w:hAnsi="Menlo Regular" w:cs="Menlo Regular"/>
+          <w:sz w:val="22"/>
+          <w:szCs w:val="22"/>
+        </w:rPr>
+        <w:tab/>
+        <w:t>while (tab[a]&lt;pivot)</w:t>
       </w:r>
     </w:p>
     <w:p>
@@ -3625,7 +4769,15 @@
           <w:szCs w:val="22"/>
         </w:rPr>
         <w:tab/>
-        <w:t>while (tab[a]&lt;pivot)</w:t>
+      </w:r>
+      <w:r>
+        <w:rPr>
+          <w:rFonts w:ascii="Menlo Regular" w:hAnsi="Menlo Regular" w:cs="Menlo Regular"/>
+          <w:sz w:val="22"/>
+          <w:szCs w:val="22"/>
+        </w:rPr>
+        <w:tab/>
+        <w:t>a++;</w:t>
       </w:r>
     </w:p>
     <w:p>
@@ -3658,15 +4810,7 @@
           <w:szCs w:val="22"/>
         </w:rPr>
         <w:tab/>
-      </w:r>
-      <w:r>
-        <w:rPr>
-          <w:rFonts w:ascii="Menlo Regular" w:hAnsi="Menlo Regular" w:cs="Menlo Regular"/>
-          <w:sz w:val="22"/>
-          <w:szCs w:val="22"/>
-        </w:rPr>
-        <w:tab/>
-        <w:t>a++;</w:t>
+        <w:t>while (tab[b]&gt;pivot)</w:t>
       </w:r>
     </w:p>
     <w:p>
@@ -3699,7 +4843,15 @@
           <w:szCs w:val="22"/>
         </w:rPr>
         <w:tab/>
-        <w:t>while (tab[b]&gt;pivot)</w:t>
+      </w:r>
+      <w:r>
+        <w:rPr>
+          <w:rFonts w:ascii="Menlo Regular" w:hAnsi="Menlo Regular" w:cs="Menlo Regular"/>
+          <w:sz w:val="22"/>
+          <w:szCs w:val="22"/>
+        </w:rPr>
+        <w:tab/>
+        <w:t>b--;</w:t>
       </w:r>
     </w:p>
     <w:p>
@@ -3732,15 +4884,7 @@
           <w:szCs w:val="22"/>
         </w:rPr>
         <w:tab/>
-      </w:r>
-      <w:r>
-        <w:rPr>
-          <w:rFonts w:ascii="Menlo Regular" w:hAnsi="Menlo Regular" w:cs="Menlo Regular"/>
-          <w:sz w:val="22"/>
-          <w:szCs w:val="22"/>
-        </w:rPr>
-        <w:tab/>
-        <w:t>b--;</w:t>
+        <w:t>if (a&lt;=b)</w:t>
       </w:r>
     </w:p>
     <w:p>
@@ -3773,7 +4917,7 @@
           <w:szCs w:val="22"/>
         </w:rPr>
         <w:tab/>
-        <w:t>if (a&lt;=b)</w:t>
+        <w:t>{</w:t>
       </w:r>
     </w:p>
     <w:p>
@@ -3806,7 +4950,15 @@
           <w:szCs w:val="22"/>
         </w:rPr>
         <w:tab/>
-        <w:t>{</w:t>
+      </w:r>
+      <w:r>
+        <w:rPr>
+          <w:rFonts w:ascii="Menlo Regular" w:hAnsi="Menlo Regular" w:cs="Menlo Regular"/>
+          <w:sz w:val="22"/>
+          <w:szCs w:val="22"/>
+        </w:rPr>
+        <w:tab/>
+        <w:t>temp=tab[a];</w:t>
       </w:r>
     </w:p>
     <w:p>
@@ -3847,7 +4999,7 @@
           <w:szCs w:val="22"/>
         </w:rPr>
         <w:tab/>
-        <w:t>temp=tab[a];</w:t>
+        <w:t>tab[a]=tab[b];</w:t>
       </w:r>
     </w:p>
     <w:p>
@@ -3888,7 +5040,7 @@
           <w:szCs w:val="22"/>
         </w:rPr>
         <w:tab/>
-        <w:t>tab[a]=tab[b];</w:t>
+        <w:t>tab[b]=temp;</w:t>
       </w:r>
     </w:p>
     <w:p>
@@ -3929,7 +5081,7 @@
           <w:szCs w:val="22"/>
         </w:rPr>
         <w:tab/>
-        <w:t>tab[b]=temp;</w:t>
+        <w:t>a++;</w:t>
       </w:r>
     </w:p>
     <w:p>
@@ -3970,7 +5122,7 @@
           <w:szCs w:val="22"/>
         </w:rPr>
         <w:tab/>
-        <w:t>a++;</w:t>
+        <w:t>b--;</w:t>
       </w:r>
     </w:p>
     <w:p>
@@ -4003,15 +5155,7 @@
           <w:szCs w:val="22"/>
         </w:rPr>
         <w:tab/>
-      </w:r>
-      <w:r>
-        <w:rPr>
-          <w:rFonts w:ascii="Menlo Regular" w:hAnsi="Menlo Regular" w:cs="Menlo Regular"/>
-          <w:sz w:val="22"/>
-          <w:szCs w:val="22"/>
-        </w:rPr>
-        <w:tab/>
-        <w:t>b--;</w:t>
+        <w:t>}</w:t>
       </w:r>
     </w:p>
     <w:p>
@@ -4036,14 +5180,6 @@
           <w:szCs w:val="22"/>
         </w:rPr>
         <w:tab/>
-      </w:r>
-      <w:r>
-        <w:rPr>
-          <w:rFonts w:ascii="Menlo Regular" w:hAnsi="Menlo Regular" w:cs="Menlo Regular"/>
-          <w:sz w:val="22"/>
-          <w:szCs w:val="22"/>
-        </w:rPr>
-        <w:tab/>
         <w:t>}</w:t>
       </w:r>
     </w:p>
@@ -4069,7 +5205,7 @@
           <w:szCs w:val="22"/>
         </w:rPr>
         <w:tab/>
-        <w:t>}</w:t>
+        <w:t>quicksort(tab, debut, b);</w:t>
       </w:r>
     </w:p>
     <w:p>
@@ -4094,7 +5230,7 @@
           <w:szCs w:val="22"/>
         </w:rPr>
         <w:tab/>
-        <w:t>quicksort(tab, debut, b);</w:t>
+        <w:t>quicksort(tab, a, fin);</w:t>
       </w:r>
     </w:p>
     <w:p>
@@ -4118,8 +5254,7 @@
           <w:sz w:val="22"/>
           <w:szCs w:val="22"/>
         </w:rPr>
-        <w:tab/>
-        <w:t>quicksort(tab, a, fin);</w:t>
+        <w:t>}</w:t>
       </w:r>
     </w:p>
     <w:p>
@@ -4137,14 +5272,6 @@
           <w:szCs w:val="22"/>
         </w:rPr>
       </w:pPr>
-      <w:r>
-        <w:rPr>
-          <w:rFonts w:ascii="Menlo Regular" w:hAnsi="Menlo Regular" w:cs="Menlo Regular"/>
-          <w:sz w:val="22"/>
-          <w:szCs w:val="22"/>
-        </w:rPr>
-        <w:t>}</w:t>
-      </w:r>
     </w:p>
     <w:p>
       <w:pPr>
@@ -4161,6 +5288,14 @@
           <w:szCs w:val="22"/>
         </w:rPr>
       </w:pPr>
+      <w:r>
+        <w:rPr>
+          <w:rFonts w:ascii="Menlo Regular" w:hAnsi="Menlo Regular" w:cs="Menlo Regular"/>
+          <w:sz w:val="22"/>
+          <w:szCs w:val="22"/>
+        </w:rPr>
+        <w:t>void afficherTab(int tab[], int taille)</w:t>
+      </w:r>
     </w:p>
     <w:p>
       <w:pPr>
@@ -4183,7 +5318,7 @@
           <w:sz w:val="22"/>
           <w:szCs w:val="22"/>
         </w:rPr>
-        <w:t>void afficherTab(int tab[], int taille)</w:t>
+        <w:t>{</w:t>
       </w:r>
     </w:p>
     <w:p>
@@ -4207,7 +5342,8 @@
           <w:sz w:val="22"/>
           <w:szCs w:val="22"/>
         </w:rPr>
-        <w:t>{</w:t>
+        <w:tab/>
+        <w:t>int compt;</w:t>
       </w:r>
     </w:p>
     <w:p>
@@ -4232,7 +5368,7 @@
           <w:szCs w:val="22"/>
         </w:rPr>
         <w:tab/>
-        <w:t>int compt;</w:t>
+        <w:t>for (compt=0; compt&lt;taille; compt++)</w:t>
       </w:r>
     </w:p>
     <w:p>
@@ -4257,7 +5393,15 @@
           <w:szCs w:val="22"/>
         </w:rPr>
         <w:tab/>
-        <w:t>for (compt=0; compt&lt;taille; compt++)</w:t>
+      </w:r>
+      <w:r>
+        <w:rPr>
+          <w:rFonts w:ascii="Menlo Regular" w:hAnsi="Menlo Regular" w:cs="Menlo Regular"/>
+          <w:sz w:val="22"/>
+          <w:szCs w:val="22"/>
+        </w:rPr>
+        <w:tab/>
+        <w:t>cout &lt;&lt; tab[compt] &lt;&lt; "  ";</w:t>
       </w:r>
     </w:p>
     <w:p>
@@ -4281,16 +5425,7 @@
           <w:sz w:val="22"/>
           <w:szCs w:val="22"/>
         </w:rPr>
-        <w:tab/>
-      </w:r>
-      <w:r>
-        <w:rPr>
-          <w:rFonts w:ascii="Menlo Regular" w:hAnsi="Menlo Regular" w:cs="Menlo Regular"/>
-          <w:sz w:val="22"/>
-          <w:szCs w:val="22"/>
-        </w:rPr>
-        <w:tab/>
-        <w:t>cout &lt;&lt; tab[compt] &lt;&lt; "  ";</w:t>
+        <w:t>}</w:t>
       </w:r>
     </w:p>
     <w:p>
@@ -4308,14 +5443,6 @@
           <w:szCs w:val="22"/>
         </w:rPr>
       </w:pPr>
-      <w:r>
-        <w:rPr>
-          <w:rFonts w:ascii="Menlo Regular" w:hAnsi="Menlo Regular" w:cs="Menlo Regular"/>
-          <w:sz w:val="22"/>
-          <w:szCs w:val="22"/>
-        </w:rPr>
-        <w:t>}</w:t>
-      </w:r>
     </w:p>
     <w:p>
       <w:pPr>
@@ -4332,6 +5459,14 @@
           <w:szCs w:val="22"/>
         </w:rPr>
       </w:pPr>
+      <w:r>
+        <w:rPr>
+          <w:rFonts w:ascii="Menlo Regular" w:hAnsi="Menlo Regular" w:cs="Menlo Regular"/>
+          <w:sz w:val="22"/>
+          <w:szCs w:val="22"/>
+        </w:rPr>
+        <w:t>int main()</w:t>
+      </w:r>
     </w:p>
     <w:p>
       <w:pPr>
@@ -4354,7 +5489,7 @@
           <w:sz w:val="22"/>
           <w:szCs w:val="22"/>
         </w:rPr>
-        <w:t>int main()</w:t>
+        <w:t>{</w:t>
       </w:r>
     </w:p>
     <w:p>
@@ -4378,7 +5513,24 @@
           <w:sz w:val="22"/>
           <w:szCs w:val="22"/>
         </w:rPr>
-        <w:t>{</w:t>
+        <w:tab/>
+        <w:t xml:space="preserve">int </w:t>
+      </w:r>
+      <w:r>
+        <w:rPr>
+          <w:rFonts w:ascii="Menlo Regular" w:hAnsi="Menlo Regular" w:cs="Menlo Regular"/>
+          <w:sz w:val="22"/>
+          <w:szCs w:val="22"/>
+        </w:rPr>
+        <w:t>tableau</w:t>
+      </w:r>
+      <w:r>
+        <w:rPr>
+          <w:rFonts w:ascii="Menlo Regular" w:hAnsi="Menlo Regular" w:cs="Menlo Regular"/>
+          <w:sz w:val="22"/>
+          <w:szCs w:val="22"/>
+        </w:rPr>
+        <w:t>[]={9,2,5,6,2,8,4,3,1};</w:t>
       </w:r>
     </w:p>
     <w:p>
@@ -4403,7 +5555,23 @@
           <w:szCs w:val="22"/>
         </w:rPr>
         <w:tab/>
-        <w:t>//int simon[]={6,4,3,9,4,7,7,5,3,1,2};</w:t>
+        <w:t>afficherTab(</w:t>
+      </w:r>
+      <w:r>
+        <w:rPr>
+          <w:rFonts w:ascii="Menlo Regular" w:hAnsi="Menlo Regular" w:cs="Menlo Regular"/>
+          <w:sz w:val="22"/>
+          <w:szCs w:val="22"/>
+        </w:rPr>
+        <w:t>tableau</w:t>
+      </w:r>
+      <w:r>
+        <w:rPr>
+          <w:rFonts w:ascii="Menlo Regular" w:hAnsi="Menlo Regular" w:cs="Menlo Regular"/>
+          <w:sz w:val="22"/>
+          <w:szCs w:val="22"/>
+        </w:rPr>
+        <w:t>, 9);</w:t>
       </w:r>
     </w:p>
     <w:p>
@@ -4428,7 +5596,23 @@
           <w:szCs w:val="22"/>
         </w:rPr>
         <w:tab/>
-        <w:t>int simon[]={9,2,5,6,2,8,4,3,1};</w:t>
+        <w:t>quicksort(</w:t>
+      </w:r>
+      <w:r>
+        <w:rPr>
+          <w:rFonts w:ascii="Menlo Regular" w:hAnsi="Menlo Regular" w:cs="Menlo Regular"/>
+          <w:sz w:val="22"/>
+          <w:szCs w:val="22"/>
+        </w:rPr>
+        <w:t>tableau</w:t>
+      </w:r>
+      <w:r>
+        <w:rPr>
+          <w:rFonts w:ascii="Menlo Regular" w:hAnsi="Menlo Regular" w:cs="Menlo Regular"/>
+          <w:sz w:val="22"/>
+          <w:szCs w:val="22"/>
+        </w:rPr>
+        <w:t>, 0, 8);</w:t>
       </w:r>
     </w:p>
     <w:p>
@@ -4453,7 +5637,7 @@
           <w:szCs w:val="22"/>
         </w:rPr>
         <w:tab/>
-        <w:t>afficherTab(simon, 9);</w:t>
+        <w:t>cout &lt;&lt; endl;</w:t>
       </w:r>
     </w:p>
     <w:p>
@@ -4478,7 +5662,23 @@
           <w:szCs w:val="22"/>
         </w:rPr>
         <w:tab/>
-        <w:t>quicksort(simon, 0, 8);</w:t>
+        <w:t>afficherTab(</w:t>
+      </w:r>
+      <w:r>
+        <w:rPr>
+          <w:rFonts w:ascii="Menlo Regular" w:hAnsi="Menlo Regular" w:cs="Menlo Regular"/>
+          <w:sz w:val="22"/>
+          <w:szCs w:val="22"/>
+        </w:rPr>
+        <w:t>tableau</w:t>
+      </w:r>
+      <w:r>
+        <w:rPr>
+          <w:rFonts w:ascii="Menlo Regular" w:hAnsi="Menlo Regular" w:cs="Menlo Regular"/>
+          <w:sz w:val="22"/>
+          <w:szCs w:val="22"/>
+        </w:rPr>
+        <w:t>, 9);</w:t>
       </w:r>
     </w:p>
     <w:p>
@@ -4496,15 +5696,6 @@
           <w:szCs w:val="22"/>
         </w:rPr>
       </w:pPr>
-      <w:r>
-        <w:rPr>
-          <w:rFonts w:ascii="Menlo Regular" w:hAnsi="Menlo Regular" w:cs="Menlo Regular"/>
-          <w:sz w:val="22"/>
-          <w:szCs w:val="22"/>
-        </w:rPr>
-        <w:tab/>
-        <w:t>cout &lt;&lt; endl;</w:t>
-      </w:r>
     </w:p>
     <w:p>
       <w:pPr>
@@ -4528,7 +5719,7 @@
           <w:szCs w:val="22"/>
         </w:rPr>
         <w:tab/>
-        <w:t>afficherTab(simon, 9);</w:t>
+        <w:t>system("pause");</w:t>
       </w:r>
     </w:p>
     <w:p>
@@ -4546,6 +5737,15 @@
           <w:szCs w:val="22"/>
         </w:rPr>
       </w:pPr>
+      <w:r>
+        <w:rPr>
+          <w:rFonts w:ascii="Menlo Regular" w:hAnsi="Menlo Regular" w:cs="Menlo Regular"/>
+          <w:sz w:val="22"/>
+          <w:szCs w:val="22"/>
+        </w:rPr>
+        <w:tab/>
+        <w:t>return (0);</w:t>
+      </w:r>
     </w:p>
     <w:p>
       <w:pPr>
@@ -4568,77 +5768,488 @@
           <w:sz w:val="22"/>
           <w:szCs w:val="22"/>
         </w:rPr>
-        <w:tab/>
-        <w:t>system("pause");</w:t>
-      </w:r>
-    </w:p>
-    <w:p>
-      <w:pPr>
-        <w:widowControl w:val="0"/>
-        <w:tabs>
-          <w:tab w:val="left" w:pos="529"/>
-        </w:tabs>
-        <w:autoSpaceDE w:val="0"/>
-        <w:autoSpaceDN w:val="0"/>
-        <w:adjustRightInd w:val="0"/>
-        <w:rPr>
-          <w:rFonts w:ascii="Menlo Regular" w:hAnsi="Menlo Regular" w:cs="Menlo Regular"/>
-          <w:sz w:val="22"/>
-          <w:szCs w:val="22"/>
-        </w:rPr>
-      </w:pPr>
-      <w:r>
-        <w:rPr>
-          <w:rFonts w:ascii="Menlo Regular" w:hAnsi="Menlo Regular" w:cs="Menlo Regular"/>
-          <w:sz w:val="22"/>
-          <w:szCs w:val="22"/>
-        </w:rPr>
-        <w:tab/>
-        <w:t>return (0);</w:t>
-      </w:r>
-    </w:p>
-    <w:p>
-      <w:pPr>
-        <w:widowControl w:val="0"/>
-        <w:tabs>
-          <w:tab w:val="left" w:pos="529"/>
-        </w:tabs>
-        <w:autoSpaceDE w:val="0"/>
-        <w:autoSpaceDN w:val="0"/>
-        <w:adjustRightInd w:val="0"/>
-        <w:rPr>
-          <w:rFonts w:ascii="Menlo Regular" w:hAnsi="Menlo Regular" w:cs="Menlo Regular"/>
-          <w:sz w:val="22"/>
-          <w:szCs w:val="22"/>
-        </w:rPr>
-      </w:pPr>
-      <w:r>
-        <w:rPr>
-          <w:rFonts w:ascii="Menlo Regular" w:hAnsi="Menlo Regular" w:cs="Menlo Regular"/>
-          <w:sz w:val="22"/>
-          <w:szCs w:val="22"/>
-        </w:rPr>
         <w:t>}</w:t>
       </w:r>
     </w:p>
-    <w:p/>
     <w:p>
       <w:pPr>
         <w:pStyle w:val="Titre2"/>
       </w:pPr>
       <w:bookmarkStart w:id="15" w:name="_Toc273392613"/>
       <w:r>
-        <w:t>Jeu d’essai</w:t>
-      </w:r>
-      <w:bookmarkEnd w:id="15"/>
-    </w:p>
-    <w:p>
+        <w:lastRenderedPageBreak/>
+        <w:t>Jeu</w:t>
+      </w:r>
+      <w:r>
+        <w:t>x</w:t>
+      </w:r>
       <w:bookmarkStart w:id="16" w:name="_GoBack"/>
       <w:bookmarkEnd w:id="16"/>
+      <w:r>
+        <w:t xml:space="preserve"> d’essai</w:t>
+      </w:r>
+      <w:bookmarkEnd w:id="15"/>
+    </w:p>
+    <w:tbl>
+      <w:tblPr>
+        <w:tblStyle w:val="Grille"/>
+        <w:tblW w:w="0" w:type="auto"/>
+        <w:tblLook w:val="04A0" w:firstRow="1" w:lastRow="0" w:firstColumn="1" w:lastColumn="0" w:noHBand="0" w:noVBand="1"/>
+      </w:tblPr>
+      <w:tblGrid>
+        <w:gridCol w:w="3068"/>
+        <w:gridCol w:w="3069"/>
+        <w:gridCol w:w="3069"/>
+      </w:tblGrid>
+      <w:tr>
+        <w:tc>
+          <w:tcPr>
+            <w:tcW w:w="3068" w:type="dxa"/>
+          </w:tcPr>
+          <w:p>
+            <w:pPr>
+              <w:jc w:val="center"/>
+              <w:rPr>
+                <w:b/>
+              </w:rPr>
+            </w:pPr>
+            <w:r>
+              <w:rPr>
+                <w:b/>
+              </w:rPr>
+              <w:t>Cas testé</w:t>
+            </w:r>
+          </w:p>
+        </w:tc>
+        <w:tc>
+          <w:tcPr>
+            <w:tcW w:w="3069" w:type="dxa"/>
+          </w:tcPr>
+          <w:p>
+            <w:pPr>
+              <w:jc w:val="center"/>
+              <w:rPr>
+                <w:b/>
+              </w:rPr>
+            </w:pPr>
+            <w:r>
+              <w:rPr>
+                <w:b/>
+              </w:rPr>
+              <w:t>Entrée</w:t>
+            </w:r>
+          </w:p>
+        </w:tc>
+        <w:tc>
+          <w:tcPr>
+            <w:tcW w:w="3069" w:type="dxa"/>
+          </w:tcPr>
+          <w:p>
+            <w:pPr>
+              <w:jc w:val="center"/>
+              <w:rPr>
+                <w:b/>
+              </w:rPr>
+            </w:pPr>
+            <w:r>
+              <w:rPr>
+                <w:b/>
+              </w:rPr>
+              <w:t>Résultat</w:t>
+            </w:r>
+          </w:p>
+        </w:tc>
+      </w:tr>
+      <w:tr>
+        <w:tc>
+          <w:tcPr>
+            <w:tcW w:w="3068" w:type="dxa"/>
+          </w:tcPr>
+          <w:p>
+            <w:pPr>
+              <w:jc w:val="center"/>
+            </w:pPr>
+            <w:r>
+              <w:t>Cas général</w:t>
+            </w:r>
+          </w:p>
+        </w:tc>
+        <w:tc>
+          <w:tcPr>
+            <w:tcW w:w="3069" w:type="dxa"/>
+          </w:tcPr>
+          <w:p>
+            <w:pPr>
+              <w:jc w:val="center"/>
+            </w:pPr>
+            <w:r>
+              <w:t>{4,6,2,3,9,8,1}</w:t>
+            </w:r>
+          </w:p>
+        </w:tc>
+        <w:tc>
+          <w:tcPr>
+            <w:tcW w:w="3069" w:type="dxa"/>
+          </w:tcPr>
+          <w:p>
+            <w:pPr>
+              <w:jc w:val="center"/>
+            </w:pPr>
+            <w:r>
+              <w:t>{1,2,3,4,6,8,9}</w:t>
+            </w:r>
+          </w:p>
+        </w:tc>
+      </w:tr>
+      <w:tr>
+        <w:tc>
+          <w:tcPr>
+            <w:tcW w:w="3068" w:type="dxa"/>
+          </w:tcPr>
+          <w:p>
+            <w:pPr>
+              <w:jc w:val="center"/>
+            </w:pPr>
+            <w:r>
+              <w:t>Nombres égaux</w:t>
+            </w:r>
+          </w:p>
+        </w:tc>
+        <w:tc>
+          <w:tcPr>
+            <w:tcW w:w="3069" w:type="dxa"/>
+          </w:tcPr>
+          <w:p>
+            <w:pPr>
+              <w:jc w:val="center"/>
+            </w:pPr>
+            <w:r>
+              <w:t>{8,3,4,2,2,9,1,5}</w:t>
+            </w:r>
+          </w:p>
+        </w:tc>
+        <w:tc>
+          <w:tcPr>
+            <w:tcW w:w="3069" w:type="dxa"/>
+          </w:tcPr>
+          <w:p>
+            <w:pPr>
+              <w:jc w:val="center"/>
+            </w:pPr>
+            <w:r>
+              <w:t>{1,2,2,3,4,5,8,9}</w:t>
+            </w:r>
+          </w:p>
+        </w:tc>
+      </w:tr>
+      <w:tr>
+        <w:tc>
+          <w:tcPr>
+            <w:tcW w:w="3068" w:type="dxa"/>
+          </w:tcPr>
+          <w:p>
+            <w:pPr>
+              <w:jc w:val="center"/>
+            </w:pPr>
+            <w:r>
+              <w:t>Déjà trié</w:t>
+            </w:r>
+          </w:p>
+        </w:tc>
+        <w:tc>
+          <w:tcPr>
+            <w:tcW w:w="3069" w:type="dxa"/>
+          </w:tcPr>
+          <w:p>
+            <w:pPr>
+              <w:jc w:val="center"/>
+            </w:pPr>
+            <w:r>
+              <w:t>{1,2,3,4,5,6,7}</w:t>
+            </w:r>
+          </w:p>
+        </w:tc>
+        <w:tc>
+          <w:tcPr>
+            <w:tcW w:w="3069" w:type="dxa"/>
+          </w:tcPr>
+          <w:p>
+            <w:pPr>
+              <w:jc w:val="center"/>
+            </w:pPr>
+            <w:r>
+              <w:t>{1,2,3,4,5,6,7}</w:t>
+            </w:r>
+          </w:p>
+        </w:tc>
+      </w:tr>
+      <w:tr>
+        <w:tc>
+          <w:tcPr>
+            <w:tcW w:w="3068" w:type="dxa"/>
+          </w:tcPr>
+          <w:p>
+            <w:pPr>
+              <w:jc w:val="center"/>
+            </w:pPr>
+            <w:r>
+              <w:t>Tableau vide</w:t>
+            </w:r>
+          </w:p>
+        </w:tc>
+        <w:tc>
+          <w:tcPr>
+            <w:tcW w:w="3069" w:type="dxa"/>
+          </w:tcPr>
+          <w:p>
+            <w:pPr>
+              <w:jc w:val="center"/>
+            </w:pPr>
+            <w:r>
+              <w:t>{}</w:t>
+            </w:r>
+          </w:p>
+        </w:tc>
+        <w:tc>
+          <w:tcPr>
+            <w:tcW w:w="3069" w:type="dxa"/>
+          </w:tcPr>
+          <w:p>
+            <w:pPr>
+              <w:jc w:val="center"/>
+            </w:pPr>
+            <w:r>
+              <w:t>{}</w:t>
+            </w:r>
+          </w:p>
+        </w:tc>
+      </w:tr>
+    </w:tbl>
+    <w:p>
+      <w:pPr>
+        <w:jc w:val="center"/>
+      </w:pPr>
+    </w:p>
+    <w:p>
+      <w:r>
+        <w:drawing>
+          <wp:inline distT="0" distB="0" distL="0" distR="0" wp14:anchorId="6525770D" wp14:editId="69551F76">
+            <wp:extent cx="2567305" cy="504190"/>
+            <wp:effectExtent l="0" t="0" r="0" b="3810"/>
+            <wp:docPr id="5" name="Image 1" descr="Oncle D:Users:Junior:tp_dutinfo:TP02:Ex3_scr1.png"/>
+            <wp:cNvGraphicFramePr>
+              <a:graphicFrameLocks xmlns:a="http://schemas.openxmlformats.org/drawingml/2006/main" noChangeAspect="1"/>
+            </wp:cNvGraphicFramePr>
+            <a:graphic xmlns:a="http://schemas.openxmlformats.org/drawingml/2006/main">
+              <a:graphicData uri="http://schemas.openxmlformats.org/drawingml/2006/picture">
+                <pic:pic xmlns:pic="http://schemas.openxmlformats.org/drawingml/2006/picture">
+                  <pic:nvPicPr>
+                    <pic:cNvPr id="0" name="Picture 1" descr="Oncle D:Users:Junior:tp_dutinfo:TP02:Ex3_scr1.png"/>
+                    <pic:cNvPicPr>
+                      <a:picLocks noChangeAspect="1" noChangeArrowheads="1"/>
+                    </pic:cNvPicPr>
+                  </pic:nvPicPr>
+                  <pic:blipFill>
+                    <a:blip r:embed="rId12">
+                      <a:extLst>
+                        <a:ext uri="{28A0092B-C50C-407E-A947-70E740481C1C}">
+                          <a14:useLocalDpi xmlns:a14="http://schemas.microsoft.com/office/drawing/2010/main" val="0"/>
+                        </a:ext>
+                      </a:extLst>
+                    </a:blip>
+                    <a:srcRect/>
+                    <a:stretch>
+                      <a:fillRect/>
+                    </a:stretch>
+                  </pic:blipFill>
+                  <pic:spPr bwMode="auto">
+                    <a:xfrm>
+                      <a:off x="0" y="0"/>
+                      <a:ext cx="2567305" cy="504190"/>
+                    </a:xfrm>
+                    <a:prstGeom prst="rect">
+                      <a:avLst/>
+                    </a:prstGeom>
+                    <a:noFill/>
+                    <a:ln>
+                      <a:noFill/>
+                    </a:ln>
+                  </pic:spPr>
+                </pic:pic>
+              </a:graphicData>
+            </a:graphic>
+          </wp:inline>
+        </w:drawing>
+      </w:r>
+    </w:p>
+    <w:p/>
+    <w:p/>
+    <w:p>
+      <w:r>
+        <w:drawing>
+          <wp:inline distT="0" distB="0" distL="0" distR="0" wp14:anchorId="55C148EB" wp14:editId="73173F20">
+            <wp:extent cx="2989580" cy="562610"/>
+            <wp:effectExtent l="0" t="0" r="7620" b="0"/>
+            <wp:docPr id="6" name="Image 2" descr="Oncle D:Users:Junior:tp_dutinfo:TP02:Ex3_scr2.png"/>
+            <wp:cNvGraphicFramePr>
+              <a:graphicFrameLocks xmlns:a="http://schemas.openxmlformats.org/drawingml/2006/main" noChangeAspect="1"/>
+            </wp:cNvGraphicFramePr>
+            <a:graphic xmlns:a="http://schemas.openxmlformats.org/drawingml/2006/main">
+              <a:graphicData uri="http://schemas.openxmlformats.org/drawingml/2006/picture">
+                <pic:pic xmlns:pic="http://schemas.openxmlformats.org/drawingml/2006/picture">
+                  <pic:nvPicPr>
+                    <pic:cNvPr id="0" name="Picture 2" descr="Oncle D:Users:Junior:tp_dutinfo:TP02:Ex3_scr2.png"/>
+                    <pic:cNvPicPr>
+                      <a:picLocks noChangeAspect="1" noChangeArrowheads="1"/>
+                    </pic:cNvPicPr>
+                  </pic:nvPicPr>
+                  <pic:blipFill>
+                    <a:blip r:embed="rId13">
+                      <a:extLst>
+                        <a:ext uri="{28A0092B-C50C-407E-A947-70E740481C1C}">
+                          <a14:useLocalDpi xmlns:a14="http://schemas.microsoft.com/office/drawing/2010/main" val="0"/>
+                        </a:ext>
+                      </a:extLst>
+                    </a:blip>
+                    <a:srcRect/>
+                    <a:stretch>
+                      <a:fillRect/>
+                    </a:stretch>
+                  </pic:blipFill>
+                  <pic:spPr bwMode="auto">
+                    <a:xfrm>
+                      <a:off x="0" y="0"/>
+                      <a:ext cx="2989580" cy="562610"/>
+                    </a:xfrm>
+                    <a:prstGeom prst="rect">
+                      <a:avLst/>
+                    </a:prstGeom>
+                    <a:noFill/>
+                    <a:ln>
+                      <a:noFill/>
+                    </a:ln>
+                  </pic:spPr>
+                </pic:pic>
+              </a:graphicData>
+            </a:graphic>
+          </wp:inline>
+        </w:drawing>
+      </w:r>
+    </w:p>
+    <w:p/>
+    <w:p/>
+    <w:p>
+      <w:r>
+        <w:drawing>
+          <wp:inline distT="0" distB="0" distL="0" distR="0" wp14:anchorId="6F4AAB54" wp14:editId="151081D7">
+            <wp:extent cx="2579370" cy="492125"/>
+            <wp:effectExtent l="0" t="0" r="11430" b="0"/>
+            <wp:docPr id="7" name="Image 3" descr="Oncle D:Users:Junior:tp_dutinfo:TP02:Ex3_scr3.png"/>
+            <wp:cNvGraphicFramePr>
+              <a:graphicFrameLocks xmlns:a="http://schemas.openxmlformats.org/drawingml/2006/main" noChangeAspect="1"/>
+            </wp:cNvGraphicFramePr>
+            <a:graphic xmlns:a="http://schemas.openxmlformats.org/drawingml/2006/main">
+              <a:graphicData uri="http://schemas.openxmlformats.org/drawingml/2006/picture">
+                <pic:pic xmlns:pic="http://schemas.openxmlformats.org/drawingml/2006/picture">
+                  <pic:nvPicPr>
+                    <pic:cNvPr id="0" name="Picture 3" descr="Oncle D:Users:Junior:tp_dutinfo:TP02:Ex3_scr3.png"/>
+                    <pic:cNvPicPr>
+                      <a:picLocks noChangeAspect="1" noChangeArrowheads="1"/>
+                    </pic:cNvPicPr>
+                  </pic:nvPicPr>
+                  <pic:blipFill>
+                    <a:blip r:embed="rId14">
+                      <a:extLst>
+                        <a:ext uri="{28A0092B-C50C-407E-A947-70E740481C1C}">
+                          <a14:useLocalDpi xmlns:a14="http://schemas.microsoft.com/office/drawing/2010/main" val="0"/>
+                        </a:ext>
+                      </a:extLst>
+                    </a:blip>
+                    <a:srcRect/>
+                    <a:stretch>
+                      <a:fillRect/>
+                    </a:stretch>
+                  </pic:blipFill>
+                  <pic:spPr bwMode="auto">
+                    <a:xfrm>
+                      <a:off x="0" y="0"/>
+                      <a:ext cx="2579370" cy="492125"/>
+                    </a:xfrm>
+                    <a:prstGeom prst="rect">
+                      <a:avLst/>
+                    </a:prstGeom>
+                    <a:noFill/>
+                    <a:ln>
+                      <a:noFill/>
+                    </a:ln>
+                  </pic:spPr>
+                </pic:pic>
+              </a:graphicData>
+            </a:graphic>
+          </wp:inline>
+        </w:drawing>
+      </w:r>
+    </w:p>
+    <w:p/>
+    <w:p/>
+    <w:p>
+      <w:r>
+        <w:rPr>
+          <w:noProof/>
+        </w:rPr>
+        <w:drawing>
+          <wp:inline distT="0" distB="0" distL="0" distR="0" wp14:anchorId="635C527E" wp14:editId="255C5347">
+            <wp:extent cx="2590800" cy="480695"/>
+            <wp:effectExtent l="0" t="0" r="0" b="1905"/>
+            <wp:docPr id="8" name="Image 4" descr="Oncle D:Users:Junior:tp_dutinfo:TP02:Ex3_scr4.png"/>
+            <wp:cNvGraphicFramePr>
+              <a:graphicFrameLocks xmlns:a="http://schemas.openxmlformats.org/drawingml/2006/main" noChangeAspect="1"/>
+            </wp:cNvGraphicFramePr>
+            <a:graphic xmlns:a="http://schemas.openxmlformats.org/drawingml/2006/main">
+              <a:graphicData uri="http://schemas.openxmlformats.org/drawingml/2006/picture">
+                <pic:pic xmlns:pic="http://schemas.openxmlformats.org/drawingml/2006/picture">
+                  <pic:nvPicPr>
+                    <pic:cNvPr id="0" name="Picture 4" descr="Oncle D:Users:Junior:tp_dutinfo:TP02:Ex3_scr4.png"/>
+                    <pic:cNvPicPr>
+                      <a:picLocks noChangeAspect="1" noChangeArrowheads="1"/>
+                    </pic:cNvPicPr>
+                  </pic:nvPicPr>
+                  <pic:blipFill>
+                    <a:blip r:embed="rId15">
+                      <a:extLst>
+                        <a:ext uri="{28A0092B-C50C-407E-A947-70E740481C1C}">
+                          <a14:useLocalDpi xmlns:a14="http://schemas.microsoft.com/office/drawing/2010/main" val="0"/>
+                        </a:ext>
+                      </a:extLst>
+                    </a:blip>
+                    <a:srcRect/>
+                    <a:stretch>
+                      <a:fillRect/>
+                    </a:stretch>
+                  </pic:blipFill>
+                  <pic:spPr bwMode="auto">
+                    <a:xfrm>
+                      <a:off x="0" y="0"/>
+                      <a:ext cx="2590800" cy="480695"/>
+                    </a:xfrm>
+                    <a:prstGeom prst="rect">
+                      <a:avLst/>
+                    </a:prstGeom>
+                    <a:noFill/>
+                    <a:ln>
+                      <a:noFill/>
+                    </a:ln>
+                  </pic:spPr>
+                </pic:pic>
+              </a:graphicData>
+            </a:graphic>
+          </wp:inline>
+        </w:drawing>
+      </w:r>
     </w:p>
     <w:sectPr>
-      <w:footerReference w:type="even" r:id="rId12"/>
-      <w:footerReference w:type="default" r:id="rId13"/>
+      <w:footerReference w:type="even" r:id="rId16"/>
+      <w:footerReference w:type="default" r:id="rId17"/>
       <w:pgSz w:w="11900" w:h="16840"/>
       <w:pgMar w:top="1417" w:right="1417" w:bottom="1417" w:left="1417" w:header="708" w:footer="708" w:gutter="0"/>
       <w:cols w:space="708"/>
@@ -6102,7 +7713,7 @@
 </file>
 
 <file path=customXml/itemProps1.xml><?xml version="1.0" encoding="utf-8"?>
-<ds:datastoreItem xmlns:ds="http://schemas.openxmlformats.org/officeDocument/2006/customXml" ds:itemID="{DEC2BD1C-DB12-364F-9B06-FA8E359957CA}">
+<ds:datastoreItem xmlns:ds="http://schemas.openxmlformats.org/officeDocument/2006/customXml" ds:itemID="{0E6EECCC-7E7B-3E48-8C95-B4C533E5F859}">
   <ds:schemaRefs>
     <ds:schemaRef ds:uri="http://schemas.openxmlformats.org/officeDocument/2006/bibliography"/>
   </ds:schemaRefs>

</xml_diff>